<commit_message>
initial second format implementation
</commit_message>
<xml_diff>
--- a/input/sop2.docx
+++ b/input/sop2.docx
@@ -40,13 +40,46 @@
           <w:rFonts w:ascii="Garuda" w:hAnsi="Garuda"/>
           <w:color w:val="7030A0"/>
         </w:rPr>
-        <w:t>{mouse and rat}</w:t>
-      </w:r>
-      <w:r>
-        <w:rPr>
-          <w:rFonts w:ascii="Garuda" w:hAnsi="Garuda"/>
-        </w:rPr>
-        <w:t xml:space="preserve"> as the [examined organisms].</w:t>
+        <w:t>{mouse and rat</w:t>
+      </w:r>
+      <w:r>
+        <w:rPr>
+          <w:rFonts w:ascii="Garuda" w:hAnsi="Garuda"/>
+          <w:color w:val="7030A0"/>
+        </w:rPr>
+        <w:t>|</w:t>
+      </w:r>
+      <w:r>
+        <w:rPr>
+          <w:rFonts w:ascii="Garuda" w:hAnsi="Garuda"/>
+        </w:rPr>
+        <w:t xml:space="preserve"> </w:t>
+      </w:r>
+      <w:r>
+        <w:rPr>
+          <w:rFonts w:ascii="Garuda" w:hAnsi="Garuda"/>
+        </w:rPr>
+        <w:t>examined organisms</w:t>
+      </w:r>
+      <w:r>
+        <w:rPr>
+          <w:rFonts w:ascii="Garuda" w:hAnsi="Garuda"/>
+          <w:color w:val="7030A0"/>
+        </w:rPr>
+        <w:t xml:space="preserve"> </w:t>
+      </w:r>
+      <w:r>
+        <w:rPr>
+          <w:rFonts w:ascii="Garuda" w:hAnsi="Garuda"/>
+          <w:color w:val="7030A0"/>
+        </w:rPr>
+        <w:t>}</w:t>
+      </w:r>
+      <w:r>
+        <w:rPr>
+          <w:rFonts w:ascii="Garuda" w:hAnsi="Garuda"/>
+        </w:rPr>
+        <w:t>.</w:t>
       </w:r>
     </w:p>
     <w:p>
@@ -437,30 +470,14 @@
           <w:rFonts w:ascii="Garuda" w:hAnsi="Garuda"/>
           <w:color w:val="006600"/>
         </w:rPr>
-        <w:t xml:space="preserve"> base </w:t>
-      </w:r>
-      <w:proofErr w:type="gramStart"/>
-      <w:r>
-        <w:rPr>
-          <w:rFonts w:ascii="Garuda" w:hAnsi="Garuda"/>
-          <w:color w:val="006600"/>
-        </w:rPr>
-        <w:t>template</w:t>
-      </w:r>
-      <w:r>
-        <w:rPr>
-          <w:rFonts w:ascii="Garuda" w:hAnsi="Garuda"/>
-          <w:color w:val="7030A0"/>
-        </w:rPr>
-        <w:t xml:space="preserve"> }</w:t>
-      </w:r>
-      <w:proofErr w:type="gramEnd"/>
-      <w:r>
-        <w:rPr>
-          <w:rFonts w:ascii="Garuda" w:hAnsi="Garuda"/>
-          <w:color w:val="7030A0"/>
-        </w:rPr>
-        <w:t>.</w:t>
+        <w:t xml:space="preserve"> base template</w:t>
+      </w:r>
+      <w:r>
+        <w:rPr>
+          <w:rFonts w:ascii="Garuda" w:hAnsi="Garuda"/>
+          <w:color w:val="7030A0"/>
+        </w:rPr>
+        <w:t xml:space="preserve"> }.</w:t>
       </w:r>
       <w:r>
         <w:rPr>
@@ -493,30 +510,14 @@
           <w:rFonts w:ascii="Garuda" w:hAnsi="Garuda"/>
           <w:color w:val="006600"/>
         </w:rPr>
-        <w:t xml:space="preserve">|template </w:t>
-      </w:r>
-      <w:proofErr w:type="gramStart"/>
-      <w:r>
-        <w:rPr>
-          <w:rFonts w:ascii="Garuda" w:hAnsi="Garuda"/>
-          <w:color w:val="006600"/>
-        </w:rPr>
-        <w:t>structure</w:t>
-      </w:r>
-      <w:r>
-        <w:rPr>
-          <w:rFonts w:ascii="Garuda" w:hAnsi="Garuda"/>
-          <w:color w:val="7030A0"/>
-        </w:rPr>
-        <w:t xml:space="preserve"> }</w:t>
-      </w:r>
-      <w:proofErr w:type="gramEnd"/>
-      <w:r>
-        <w:rPr>
-          <w:rFonts w:ascii="Garuda" w:hAnsi="Garuda"/>
-          <w:color w:val="7030A0"/>
-        </w:rPr>
-        <w:t xml:space="preserve"> </w:t>
+        <w:t>|template structure</w:t>
+      </w:r>
+      <w:r>
+        <w:rPr>
+          <w:rFonts w:ascii="Garuda" w:hAnsi="Garuda"/>
+          <w:color w:val="7030A0"/>
+        </w:rPr>
+        <w:t xml:space="preserve"> } </w:t>
       </w:r>
       <w:r>
         <w:rPr>
@@ -773,7 +774,6 @@
         </w:rPr>
         <w:t>residue</w:t>
       </w:r>
-      <w:proofErr w:type="gramStart"/>
       <w:r>
         <w:rPr>
           <w:rFonts w:asciiTheme="majorHAnsi" w:hAnsiTheme="majorHAnsi" w:cstheme="majorHAnsi"/>
@@ -793,7 +793,6 @@
         <w:t>minimization</w:t>
       </w:r>
       <w:proofErr w:type="spellEnd"/>
-      <w:proofErr w:type="gramEnd"/>
       <w:r>
         <w:rPr>
           <w:rFonts w:asciiTheme="majorHAnsi" w:hAnsiTheme="majorHAnsi" w:cstheme="majorHAnsi"/>
@@ -831,15 +830,7 @@
           <w:rFonts w:asciiTheme="majorHAnsi" w:hAnsiTheme="majorHAnsi" w:cstheme="majorHAnsi"/>
           <w:color w:val="7030A0"/>
         </w:rPr>
-        <w:t>{&lt;=</w:t>
-      </w:r>
-      <w:proofErr w:type="gramStart"/>
-      <w:r>
-        <w:rPr>
-          <w:rFonts w:asciiTheme="majorHAnsi" w:hAnsiTheme="majorHAnsi" w:cstheme="majorHAnsi"/>
-          <w:color w:val="7030A0"/>
-        </w:rPr>
-        <w:t>5</w:t>
+        <w:t>{&lt;=5</w:t>
       </w:r>
       <w:r>
         <w:rPr>
@@ -852,15 +843,7 @@
           <w:rFonts w:asciiTheme="majorHAnsi" w:hAnsiTheme="majorHAnsi" w:cstheme="majorHAnsi"/>
           <w:color w:val="7030A0"/>
         </w:rPr>
-        <w:t> Å</w:t>
-      </w:r>
-      <w:proofErr w:type="gramEnd"/>
-      <w:r>
-        <w:rPr>
-          <w:rFonts w:asciiTheme="majorHAnsi" w:hAnsiTheme="majorHAnsi" w:cstheme="majorHAnsi"/>
-          <w:color w:val="7030A0"/>
-        </w:rPr>
-        <w:t>|</w:t>
+        <w:t> Å|</w:t>
       </w:r>
       <w:r>
         <w:rPr>
@@ -873,14 +856,7 @@
         <w:rPr>
           <w:rFonts w:asciiTheme="majorHAnsi" w:hAnsiTheme="majorHAnsi" w:cstheme="majorHAnsi"/>
         </w:rPr>
-        <w:t xml:space="preserve">}. Subsequently, </w:t>
-      </w:r>
-      <w:proofErr w:type="gramStart"/>
-      <w:r>
-        <w:rPr>
-          <w:rFonts w:asciiTheme="majorHAnsi" w:hAnsiTheme="majorHAnsi" w:cstheme="majorHAnsi"/>
-        </w:rPr>
-        <w:t xml:space="preserve">{ </w:t>
+        <w:t xml:space="preserve">}. Subsequently, { </w:t>
       </w:r>
       <w:proofErr w:type="spellStart"/>
       <w:r>
@@ -890,7 +866,6 @@
         </w:rPr>
         <w:t>optimization</w:t>
       </w:r>
-      <w:proofErr w:type="gramEnd"/>
       <w:r>
         <w:rPr>
           <w:rFonts w:asciiTheme="majorHAnsi" w:hAnsiTheme="majorHAnsi" w:cstheme="majorHAnsi"/>
@@ -1090,7 +1065,6 @@
         </w:rPr>
         <w:t>residue</w:t>
       </w:r>
-      <w:proofErr w:type="gramStart"/>
       <w:r>
         <w:rPr>
           <w:rFonts w:asciiTheme="majorHAnsi" w:hAnsiTheme="majorHAnsi" w:cstheme="majorHAnsi"/>
@@ -1110,7 +1084,6 @@
         <w:t>minimization</w:t>
       </w:r>
       <w:proofErr w:type="spellEnd"/>
-      <w:proofErr w:type="gramEnd"/>
       <w:r>
         <w:rPr>
           <w:rFonts w:asciiTheme="majorHAnsi" w:hAnsiTheme="majorHAnsi" w:cstheme="majorHAnsi"/>
@@ -1148,15 +1121,7 @@
           <w:rFonts w:asciiTheme="majorHAnsi" w:hAnsiTheme="majorHAnsi" w:cstheme="majorHAnsi"/>
           <w:color w:val="7030A0"/>
         </w:rPr>
-        <w:t>{&lt;=</w:t>
-      </w:r>
-      <w:proofErr w:type="gramStart"/>
-      <w:r>
-        <w:rPr>
-          <w:rFonts w:asciiTheme="majorHAnsi" w:hAnsiTheme="majorHAnsi" w:cstheme="majorHAnsi"/>
-          <w:color w:val="7030A0"/>
-        </w:rPr>
-        <w:t>5</w:t>
+        <w:t>{&lt;=5</w:t>
       </w:r>
       <w:r>
         <w:rPr>
@@ -1169,15 +1134,7 @@
           <w:rFonts w:asciiTheme="majorHAnsi" w:hAnsiTheme="majorHAnsi" w:cstheme="majorHAnsi"/>
           <w:color w:val="7030A0"/>
         </w:rPr>
-        <w:t> Å</w:t>
-      </w:r>
-      <w:proofErr w:type="gramEnd"/>
-      <w:r>
-        <w:rPr>
-          <w:rFonts w:asciiTheme="majorHAnsi" w:hAnsiTheme="majorHAnsi" w:cstheme="majorHAnsi"/>
-          <w:color w:val="7030A0"/>
-        </w:rPr>
-        <w:t>|</w:t>
+        <w:t> Å|</w:t>
       </w:r>
       <w:r>
         <w:rPr>
@@ -1190,14 +1147,7 @@
         <w:rPr>
           <w:rFonts w:asciiTheme="majorHAnsi" w:hAnsiTheme="majorHAnsi" w:cstheme="majorHAnsi"/>
         </w:rPr>
-        <w:t xml:space="preserve">}. Subsequently, </w:t>
-      </w:r>
-      <w:proofErr w:type="gramStart"/>
-      <w:r>
-        <w:rPr>
-          <w:rFonts w:asciiTheme="majorHAnsi" w:hAnsiTheme="majorHAnsi" w:cstheme="majorHAnsi"/>
-        </w:rPr>
-        <w:t xml:space="preserve">{ </w:t>
+        <w:t xml:space="preserve">}. Subsequently, { </w:t>
       </w:r>
       <w:proofErr w:type="spellStart"/>
       <w:r>
@@ -1207,7 +1157,6 @@
         </w:rPr>
         <w:t>optimization</w:t>
       </w:r>
-      <w:proofErr w:type="gramEnd"/>
       <w:r>
         <w:rPr>
           <w:rFonts w:asciiTheme="majorHAnsi" w:hAnsiTheme="majorHAnsi" w:cstheme="majorHAnsi"/>
@@ -1460,7 +1409,6 @@
         </w:rPr>
         <w:t>residue</w:t>
       </w:r>
-      <w:proofErr w:type="gramStart"/>
       <w:r>
         <w:rPr>
           <w:rFonts w:asciiTheme="majorHAnsi" w:hAnsiTheme="majorHAnsi" w:cstheme="majorHAnsi"/>
@@ -1480,7 +1428,6 @@
         <w:t>minimization</w:t>
       </w:r>
       <w:proofErr w:type="spellEnd"/>
-      <w:proofErr w:type="gramEnd"/>
       <w:r>
         <w:rPr>
           <w:rFonts w:asciiTheme="majorHAnsi" w:hAnsiTheme="majorHAnsi" w:cstheme="majorHAnsi"/>
@@ -1518,15 +1465,7 @@
           <w:rFonts w:asciiTheme="majorHAnsi" w:hAnsiTheme="majorHAnsi" w:cstheme="majorHAnsi"/>
           <w:color w:val="7030A0"/>
         </w:rPr>
-        <w:t>{&lt;=</w:t>
-      </w:r>
-      <w:proofErr w:type="gramStart"/>
-      <w:r>
-        <w:rPr>
-          <w:rFonts w:asciiTheme="majorHAnsi" w:hAnsiTheme="majorHAnsi" w:cstheme="majorHAnsi"/>
-          <w:color w:val="7030A0"/>
-        </w:rPr>
-        <w:t>5</w:t>
+        <w:t>{&lt;=5</w:t>
       </w:r>
       <w:r>
         <w:rPr>
@@ -1539,15 +1478,7 @@
           <w:rFonts w:asciiTheme="majorHAnsi" w:hAnsiTheme="majorHAnsi" w:cstheme="majorHAnsi"/>
           <w:color w:val="7030A0"/>
         </w:rPr>
-        <w:t> Å</w:t>
-      </w:r>
-      <w:proofErr w:type="gramEnd"/>
-      <w:r>
-        <w:rPr>
-          <w:rFonts w:asciiTheme="majorHAnsi" w:hAnsiTheme="majorHAnsi" w:cstheme="majorHAnsi"/>
-          <w:color w:val="7030A0"/>
-        </w:rPr>
-        <w:t>|</w:t>
+        <w:t> Å|</w:t>
       </w:r>
       <w:r>
         <w:rPr>
@@ -1560,14 +1491,7 @@
         <w:rPr>
           <w:rFonts w:asciiTheme="majorHAnsi" w:hAnsiTheme="majorHAnsi" w:cstheme="majorHAnsi"/>
         </w:rPr>
-        <w:t xml:space="preserve">}. Subsequently, </w:t>
-      </w:r>
-      <w:proofErr w:type="gramStart"/>
-      <w:r>
-        <w:rPr>
-          <w:rFonts w:asciiTheme="majorHAnsi" w:hAnsiTheme="majorHAnsi" w:cstheme="majorHAnsi"/>
-        </w:rPr>
-        <w:t xml:space="preserve">{ </w:t>
+        <w:t xml:space="preserve">}. Subsequently, { </w:t>
       </w:r>
       <w:proofErr w:type="spellStart"/>
       <w:r>
@@ -1577,7 +1501,6 @@
         </w:rPr>
         <w:t>optimization</w:t>
       </w:r>
-      <w:proofErr w:type="gramEnd"/>
       <w:r>
         <w:rPr>
           <w:rFonts w:asciiTheme="majorHAnsi" w:hAnsiTheme="majorHAnsi" w:cstheme="majorHAnsi"/>
@@ -1782,7 +1705,6 @@
         </w:rPr>
         <w:t>residue</w:t>
       </w:r>
-      <w:proofErr w:type="gramStart"/>
       <w:r>
         <w:rPr>
           <w:rFonts w:asciiTheme="majorHAnsi" w:hAnsiTheme="majorHAnsi" w:cstheme="majorHAnsi"/>
@@ -1802,7 +1724,6 @@
         <w:t>minimization</w:t>
       </w:r>
       <w:proofErr w:type="spellEnd"/>
-      <w:proofErr w:type="gramEnd"/>
       <w:r>
         <w:rPr>
           <w:rFonts w:asciiTheme="majorHAnsi" w:hAnsiTheme="majorHAnsi" w:cstheme="majorHAnsi"/>
@@ -1840,15 +1761,7 @@
           <w:rFonts w:asciiTheme="majorHAnsi" w:hAnsiTheme="majorHAnsi" w:cstheme="majorHAnsi"/>
           <w:color w:val="7030A0"/>
         </w:rPr>
-        <w:t>{&lt;=</w:t>
-      </w:r>
-      <w:proofErr w:type="gramStart"/>
-      <w:r>
-        <w:rPr>
-          <w:rFonts w:asciiTheme="majorHAnsi" w:hAnsiTheme="majorHAnsi" w:cstheme="majorHAnsi"/>
-          <w:color w:val="7030A0"/>
-        </w:rPr>
-        <w:t>5</w:t>
+        <w:t>{&lt;=5</w:t>
       </w:r>
       <w:r>
         <w:rPr>
@@ -1861,15 +1774,7 @@
           <w:rFonts w:asciiTheme="majorHAnsi" w:hAnsiTheme="majorHAnsi" w:cstheme="majorHAnsi"/>
           <w:color w:val="7030A0"/>
         </w:rPr>
-        <w:t> Å</w:t>
-      </w:r>
-      <w:proofErr w:type="gramEnd"/>
-      <w:r>
-        <w:rPr>
-          <w:rFonts w:asciiTheme="majorHAnsi" w:hAnsiTheme="majorHAnsi" w:cstheme="majorHAnsi"/>
-          <w:color w:val="7030A0"/>
-        </w:rPr>
-        <w:t>|</w:t>
+        <w:t> Å|</w:t>
       </w:r>
       <w:r>
         <w:rPr>
@@ -1882,14 +1787,7 @@
         <w:rPr>
           <w:rFonts w:asciiTheme="majorHAnsi" w:hAnsiTheme="majorHAnsi" w:cstheme="majorHAnsi"/>
         </w:rPr>
-        <w:t xml:space="preserve">}. Subsequently, </w:t>
-      </w:r>
-      <w:proofErr w:type="gramStart"/>
-      <w:r>
-        <w:rPr>
-          <w:rFonts w:asciiTheme="majorHAnsi" w:hAnsiTheme="majorHAnsi" w:cstheme="majorHAnsi"/>
-        </w:rPr>
-        <w:t xml:space="preserve">{ </w:t>
+        <w:t xml:space="preserve">}. Subsequently, { </w:t>
       </w:r>
       <w:proofErr w:type="spellStart"/>
       <w:r>
@@ -1899,7 +1797,6 @@
         </w:rPr>
         <w:t>optimization</w:t>
       </w:r>
-      <w:proofErr w:type="gramEnd"/>
       <w:r>
         <w:rPr>
           <w:rFonts w:asciiTheme="majorHAnsi" w:hAnsiTheme="majorHAnsi" w:cstheme="majorHAnsi"/>

</xml_diff>

<commit_message>
add support for control flow parsing
</commit_message>
<xml_diff>
--- a/input/sop2.docx
+++ b/input/sop2.docx
@@ -55,14 +55,7 @@
         <w:rPr>
           <w:rFonts w:ascii="Garuda" w:hAnsi="Garuda"/>
         </w:rPr>
-        <w:t xml:space="preserve"> examined </w:t>
-      </w:r>
-      <w:proofErr w:type="gramStart"/>
-      <w:r>
-        <w:rPr>
-          <w:rFonts w:ascii="Garuda" w:hAnsi="Garuda"/>
-        </w:rPr>
-        <w:t>organisms</w:t>
+        <w:t xml:space="preserve"> examined organisms</w:t>
       </w:r>
       <w:r>
         <w:rPr>
@@ -78,7 +71,6 @@
         </w:rPr>
         <w:t>}</w:t>
       </w:r>
-      <w:proofErr w:type="gramEnd"/>
       <w:r>
         <w:rPr>
           <w:rFonts w:ascii="Garuda" w:hAnsi="Garuda"/>
@@ -529,30 +521,14 @@
           <w:rFonts w:ascii="Garuda" w:hAnsi="Garuda"/>
           <w:color w:val="7030A0"/>
         </w:rPr>
-        <w:t xml:space="preserve">{manual sequence </w:t>
-      </w:r>
-      <w:proofErr w:type="spellStart"/>
-      <w:r>
-        <w:rPr>
-          <w:rFonts w:ascii="Garuda" w:hAnsi="Garuda"/>
-          <w:color w:val="7030A0"/>
-        </w:rPr>
-        <w:t>alignment|</w:t>
-      </w:r>
-      <w:r>
-        <w:rPr>
-          <w:rFonts w:ascii="Garuda" w:hAnsi="Garuda"/>
-          <w:color w:val="006600"/>
-        </w:rPr>
-        <w:t>stage</w:t>
-      </w:r>
-      <w:proofErr w:type="spellEnd"/>
-      <w:r>
-        <w:rPr>
-          <w:rFonts w:ascii="Garuda" w:hAnsi="Garuda"/>
-          <w:color w:val="006600"/>
-        </w:rPr>
-        <w:t>}</w:t>
+        <w:t>{manual sequence alignment|</w:t>
+      </w:r>
+      <w:r>
+        <w:rPr>
+          <w:rFonts w:ascii="Garuda" w:hAnsi="Garuda"/>
+          <w:color w:val="006600"/>
+        </w:rPr>
+        <w:t>stage}</w:t>
       </w:r>
       <w:r>
         <w:rPr>
@@ -572,30 +548,14 @@
           <w:rFonts w:ascii="Garuda" w:hAnsi="Garuda"/>
           <w:color w:val="006600"/>
         </w:rPr>
-        <w:t xml:space="preserve"> base </w:t>
-      </w:r>
-      <w:proofErr w:type="gramStart"/>
-      <w:r>
-        <w:rPr>
-          <w:rFonts w:ascii="Garuda" w:hAnsi="Garuda"/>
-          <w:color w:val="006600"/>
-        </w:rPr>
-        <w:t>template</w:t>
-      </w:r>
-      <w:r>
-        <w:rPr>
-          <w:rFonts w:ascii="Garuda" w:hAnsi="Garuda"/>
-          <w:color w:val="7030A0"/>
-        </w:rPr>
-        <w:t xml:space="preserve"> }</w:t>
-      </w:r>
-      <w:proofErr w:type="gramEnd"/>
-      <w:r>
-        <w:rPr>
-          <w:rFonts w:ascii="Garuda" w:hAnsi="Garuda"/>
-          <w:color w:val="7030A0"/>
-        </w:rPr>
-        <w:t>.</w:t>
+        <w:t xml:space="preserve"> base template</w:t>
+      </w:r>
+      <w:r>
+        <w:rPr>
+          <w:rFonts w:ascii="Garuda" w:hAnsi="Garuda"/>
+          <w:color w:val="7030A0"/>
+        </w:rPr>
+        <w:t xml:space="preserve"> }.</w:t>
       </w:r>
       <w:r>
         <w:rPr>
@@ -628,34 +588,86 @@
           <w:rFonts w:ascii="Garuda" w:hAnsi="Garuda"/>
           <w:color w:val="006600"/>
         </w:rPr>
-        <w:t xml:space="preserve">|template </w:t>
-      </w:r>
-      <w:proofErr w:type="gramStart"/>
-      <w:r>
-        <w:rPr>
-          <w:rFonts w:ascii="Garuda" w:hAnsi="Garuda"/>
-          <w:color w:val="006600"/>
-        </w:rPr>
-        <w:t>structure</w:t>
-      </w:r>
-      <w:r>
-        <w:rPr>
-          <w:rFonts w:ascii="Garuda" w:hAnsi="Garuda"/>
-          <w:color w:val="7030A0"/>
-        </w:rPr>
-        <w:t xml:space="preserve"> }</w:t>
-      </w:r>
-      <w:proofErr w:type="gramEnd"/>
-      <w:r>
-        <w:rPr>
-          <w:rFonts w:ascii="Garuda" w:hAnsi="Garuda"/>
-          <w:color w:val="7030A0"/>
+        <w:t>|template structure</w:t>
+      </w:r>
+      <w:r>
+        <w:rPr>
+          <w:rFonts w:ascii="Garuda" w:hAnsi="Garuda"/>
+          <w:color w:val="7030A0"/>
+        </w:rPr>
+        <w:t xml:space="preserve"> } </w:t>
+      </w:r>
+      <w:r>
+        <w:rPr>
+          <w:rFonts w:ascii="Garuda" w:hAnsi="Garuda"/>
+          <w:color w:val="000000" w:themeColor="text1"/>
+        </w:rPr>
+        <w:t>with</w:t>
+      </w:r>
+      <w:r>
+        <w:rPr>
+          <w:rFonts w:ascii="Garuda" w:hAnsi="Garuda"/>
         </w:rPr>
         <w:t xml:space="preserve"> </w:t>
       </w:r>
       <w:r>
         <w:rPr>
           <w:rFonts w:ascii="Garuda" w:hAnsi="Garuda"/>
+          <w:color w:val="006600"/>
+        </w:rPr>
+        <w:t>{</w:t>
+      </w:r>
+      <w:r>
+        <w:rPr>
+          <w:rFonts w:ascii="Garuda" w:hAnsi="Garuda"/>
+          <w:color w:val="7030A0"/>
+        </w:rPr>
+        <w:t>3OEK|</w:t>
+      </w:r>
+      <w:r>
+        <w:rPr>
+          <w:rFonts w:ascii="Garuda" w:hAnsi="Garuda"/>
+          <w:color w:val="006600"/>
+        </w:rPr>
+        <w:t>PDB ID</w:t>
+      </w:r>
+      <w:r>
+        <w:rPr>
+          <w:rFonts w:ascii="Garuda" w:hAnsi="Garuda"/>
+          <w:color w:val="7030A0"/>
+        </w:rPr>
+        <w:t>}.</w:t>
+      </w:r>
+      <w:r>
+        <w:rPr>
+          <w:rFonts w:ascii="Garuda" w:hAnsi="Garuda"/>
+        </w:rPr>
+        <w:t xml:space="preserve"> The second uses </w:t>
+      </w:r>
+      <w:r>
+        <w:rPr>
+          <w:rFonts w:ascii="Garuda" w:hAnsi="Garuda"/>
+          <w:color w:val="7030A0"/>
+        </w:rPr>
+        <w:t>{GluN3BLBD|</w:t>
+      </w:r>
+      <w:r>
+        <w:rPr>
+          <w:rFonts w:ascii="Garuda" w:hAnsi="Garuda"/>
+          <w:color w:val="006600"/>
+        </w:rPr>
+        <w:t>template structure</w:t>
+      </w:r>
+      <w:r>
+        <w:rPr>
+          <w:rFonts w:ascii="Garuda" w:hAnsi="Garuda"/>
+          <w:color w:val="7030A0"/>
+        </w:rPr>
+        <w:t xml:space="preserve">} </w:t>
+      </w:r>
+      <w:r>
+        <w:rPr>
+          <w:rFonts w:ascii="Garuda" w:hAnsi="Garuda"/>
           <w:color w:val="000000" w:themeColor="text1"/>
         </w:rPr>
         <w:t>with</w:t>
@@ -663,22 +675,9 @@
       <w:r>
         <w:rPr>
           <w:rFonts w:ascii="Garuda" w:hAnsi="Garuda"/>
-        </w:rPr>
-        <w:t xml:space="preserve"> </w:t>
-      </w:r>
-      <w:r>
-        <w:rPr>
-          <w:rFonts w:ascii="Garuda" w:hAnsi="Garuda"/>
-          <w:color w:val="006600"/>
-        </w:rPr>
-        <w:t>{</w:t>
-      </w:r>
-      <w:r>
-        <w:rPr>
-          <w:rFonts w:ascii="Garuda" w:hAnsi="Garuda"/>
-          <w:color w:val="7030A0"/>
-        </w:rPr>
-        <w:t>3OEK|</w:t>
+          <w:color w:val="7030A0"/>
+        </w:rPr>
+        <w:t xml:space="preserve"> {2RCA|</w:t>
       </w:r>
       <w:r>
         <w:rPr>
@@ -698,61 +697,6 @@
         <w:rPr>
           <w:rFonts w:ascii="Garuda" w:hAnsi="Garuda"/>
         </w:rPr>
-        <w:t xml:space="preserve"> The second uses </w:t>
-      </w:r>
-      <w:r>
-        <w:rPr>
-          <w:rFonts w:ascii="Garuda" w:hAnsi="Garuda"/>
-          <w:color w:val="7030A0"/>
-        </w:rPr>
-        <w:t>{GluN3BLBD|</w:t>
-      </w:r>
-      <w:r>
-        <w:rPr>
-          <w:rFonts w:ascii="Garuda" w:hAnsi="Garuda"/>
-          <w:color w:val="006600"/>
-        </w:rPr>
-        <w:t>template structure</w:t>
-      </w:r>
-      <w:r>
-        <w:rPr>
-          <w:rFonts w:ascii="Garuda" w:hAnsi="Garuda"/>
-          <w:color w:val="7030A0"/>
-        </w:rPr>
-        <w:t xml:space="preserve">} </w:t>
-      </w:r>
-      <w:r>
-        <w:rPr>
-          <w:rFonts w:ascii="Garuda" w:hAnsi="Garuda"/>
-          <w:color w:val="000000" w:themeColor="text1"/>
-        </w:rPr>
-        <w:t>with</w:t>
-      </w:r>
-      <w:r>
-        <w:rPr>
-          <w:rFonts w:ascii="Garuda" w:hAnsi="Garuda"/>
-          <w:color w:val="7030A0"/>
-        </w:rPr>
-        <w:t xml:space="preserve"> {2RCA|</w:t>
-      </w:r>
-      <w:r>
-        <w:rPr>
-          <w:rFonts w:ascii="Garuda" w:hAnsi="Garuda"/>
-          <w:color w:val="006600"/>
-        </w:rPr>
-        <w:t>PDB ID</w:t>
-      </w:r>
-      <w:r>
-        <w:rPr>
-          <w:rFonts w:ascii="Garuda" w:hAnsi="Garuda"/>
-          <w:color w:val="7030A0"/>
-        </w:rPr>
-        <w:t>}.</w:t>
-      </w:r>
-      <w:r>
-        <w:rPr>
-          <w:rFonts w:ascii="Garuda" w:hAnsi="Garuda"/>
-        </w:rPr>
         <w:t xml:space="preserve"> Use </w:t>
       </w:r>
       <w:r>
@@ -760,30 +704,14 @@
           <w:rFonts w:ascii="Garuda" w:hAnsi="Garuda"/>
           <w:color w:val="7030A0"/>
         </w:rPr>
-        <w:t xml:space="preserve">{BioLuminate </w:t>
-      </w:r>
-      <w:proofErr w:type="spellStart"/>
-      <w:r>
-        <w:rPr>
-          <w:rFonts w:ascii="Garuda" w:hAnsi="Garuda"/>
-          <w:color w:val="7030A0"/>
-        </w:rPr>
-        <w:t>package|</w:t>
-      </w:r>
-      <w:r>
-        <w:rPr>
-          <w:rFonts w:ascii="Garuda" w:hAnsi="Garuda"/>
-          <w:color w:val="006600"/>
-        </w:rPr>
-        <w:t>software</w:t>
-      </w:r>
-      <w:proofErr w:type="spellEnd"/>
-      <w:r>
-        <w:rPr>
-          <w:rFonts w:ascii="Garuda" w:hAnsi="Garuda"/>
-          <w:color w:val="006600"/>
-        </w:rPr>
-        <w:t xml:space="preserve">} </w:t>
+        <w:t>{BioLuminate package|</w:t>
+      </w:r>
+      <w:r>
+        <w:rPr>
+          <w:rFonts w:ascii="Garuda" w:hAnsi="Garuda"/>
+          <w:color w:val="006600"/>
+        </w:rPr>
+        <w:t xml:space="preserve">software} </w:t>
       </w:r>
       <w:r>
         <w:rPr>
@@ -836,20 +764,135 @@
           <w:rFonts w:cstheme="minorHAnsi"/>
           <w:color w:val="7030A0"/>
         </w:rPr>
-        <w:t xml:space="preserve">energy </w:t>
-      </w:r>
-      <w:proofErr w:type="spellStart"/>
-      <w:r>
-        <w:rPr>
-          <w:rFonts w:cstheme="minorHAnsi"/>
-          <w:color w:val="7030A0"/>
+        <w:t>energy minimization</w:t>
+      </w:r>
+      <w:r>
+        <w:rPr>
+          <w:rFonts w:cstheme="minorHAnsi"/>
+          <w:color w:val="000000" w:themeColor="text1"/>
+        </w:rPr>
+        <w:t>|</w:t>
+      </w:r>
+      <w:r>
+        <w:rPr>
+          <w:rFonts w:cstheme="minorHAnsi"/>
+          <w:color w:val="006600"/>
+        </w:rPr>
+        <w:t>operation</w:t>
+      </w:r>
+      <w:r>
+        <w:rPr>
+          <w:rFonts w:cstheme="minorHAnsi"/>
+          <w:color w:val="000000" w:themeColor="text1"/>
+        </w:rPr>
+        <w:t>}</w:t>
+      </w:r>
+      <w:r>
+        <w:rPr>
+          <w:rFonts w:cstheme="minorHAnsi"/>
+        </w:rPr>
+        <w:t>. This operation is done on the {</w:t>
+      </w:r>
+      <w:r>
+        <w:rPr>
+          <w:rFonts w:cstheme="minorHAnsi"/>
+          <w:color w:val="7030A0"/>
+        </w:rPr>
+        <w:t>receptor residue</w:t>
+      </w:r>
+      <w:r>
+        <w:rPr>
+          <w:rFonts w:cstheme="minorHAnsi"/>
+        </w:rPr>
+        <w:t>|</w:t>
+      </w:r>
+      <w:r>
+        <w:rPr>
+          <w:rFonts w:cstheme="minorHAnsi"/>
+        </w:rPr>
+        <w:t>(</w:t>
+      </w:r>
+      <w:r>
+        <w:rPr>
+          <w:rFonts w:cstheme="minorHAnsi"/>
         </w:rPr>
         <w:t>minimization</w:t>
       </w:r>
       <w:r>
         <w:rPr>
           <w:rFonts w:cstheme="minorHAnsi"/>
-          <w:color w:val="000000" w:themeColor="text1"/>
+        </w:rPr>
+        <w:t>)</w:t>
+      </w:r>
+      <w:r>
+        <w:rPr>
+          <w:rFonts w:cstheme="minorHAnsi"/>
+        </w:rPr>
+        <w:t xml:space="preserve"> </w:t>
+      </w:r>
+      <w:r>
+        <w:rPr>
+          <w:rFonts w:cstheme="minorHAnsi"/>
+          <w:color w:val="006600"/>
+        </w:rPr>
+        <w:t>target</w:t>
+      </w:r>
+      <w:r>
+        <w:rPr>
+          <w:rFonts w:cstheme="minorHAnsi"/>
+          <w:color w:val="7030A0"/>
+        </w:rPr>
+        <w:t>}</w:t>
+      </w:r>
+      <w:r>
+        <w:rPr>
+          <w:rFonts w:cstheme="minorHAnsi"/>
+        </w:rPr>
+        <w:t xml:space="preserve">. This is applied to any residue </w:t>
+      </w:r>
+      <w:r>
+        <w:rPr>
+          <w:rFonts w:cstheme="minorHAnsi"/>
+          <w:color w:val="7030A0"/>
+        </w:rPr>
+        <w:t>{&lt;=5</w:t>
+      </w:r>
+      <w:r>
+        <w:rPr>
+          <w:rFonts w:cstheme="minorHAnsi"/>
+        </w:rPr>
+        <w:t xml:space="preserve"> </w:t>
+      </w:r>
+      <w:r>
+        <w:rPr>
+          <w:rFonts w:cstheme="minorHAnsi"/>
+          <w:color w:val="7030A0"/>
+        </w:rPr>
+        <w:t> Å|</w:t>
+      </w:r>
+      <w:r>
+        <w:rPr>
+          <w:rFonts w:cstheme="minorHAnsi"/>
+          <w:color w:val="006600"/>
+        </w:rPr>
+        <w:t xml:space="preserve"> target criteria</w:t>
+      </w:r>
+      <w:r>
+        <w:rPr>
+          <w:rFonts w:cstheme="minorHAnsi"/>
+        </w:rPr>
+        <w:t>}. Subsequently, {</w:t>
+      </w:r>
+      <w:r>
+        <w:rPr>
+          <w:rFonts w:cstheme="minorHAnsi"/>
+          <w:color w:val="7030A0"/>
+        </w:rPr>
+        <w:t>optimization</w:t>
+      </w:r>
+      <w:r>
+        <w:rPr>
+          <w:rFonts w:cstheme="minorHAnsi"/>
         </w:rPr>
         <w:t>|</w:t>
       </w:r>
@@ -860,161 +903,11 @@
         </w:rPr>
         <w:t>operation</w:t>
       </w:r>
-      <w:proofErr w:type="spellEnd"/>
-      <w:r>
-        <w:rPr>
-          <w:rFonts w:cstheme="minorHAnsi"/>
-          <w:color w:val="000000" w:themeColor="text1"/>
-        </w:rPr>
-        <w:t>}</w:t>
-      </w:r>
-      <w:r>
-        <w:rPr>
-          <w:rFonts w:cstheme="minorHAnsi"/>
-        </w:rPr>
-        <w:t>. This operation is done on the {</w:t>
-      </w:r>
-      <w:r>
-        <w:rPr>
-          <w:rFonts w:cstheme="minorHAnsi"/>
-          <w:color w:val="7030A0"/>
-        </w:rPr>
-        <w:t>receptor residue</w:t>
-      </w:r>
-      <w:r>
-        <w:rPr>
-          <w:rFonts w:cstheme="minorHAnsi"/>
-        </w:rPr>
-        <w:t>|</w:t>
-      </w:r>
-      <w:r>
-        <w:rPr>
-          <w:rFonts w:cstheme="minorHAnsi"/>
-        </w:rPr>
-        <w:t>(</w:t>
-      </w:r>
-      <w:r>
-        <w:rPr>
-          <w:rFonts w:cstheme="minorHAnsi"/>
-        </w:rPr>
-        <w:t>minimization</w:t>
-      </w:r>
-      <w:r>
-        <w:rPr>
-          <w:rFonts w:cstheme="minorHAnsi"/>
-        </w:rPr>
-        <w:t>)</w:t>
-      </w:r>
-      <w:r>
-        <w:rPr>
-          <w:rFonts w:cstheme="minorHAnsi"/>
-        </w:rPr>
-        <w:t xml:space="preserve"> </w:t>
-      </w:r>
-      <w:r>
-        <w:rPr>
-          <w:rFonts w:cstheme="minorHAnsi"/>
-          <w:color w:val="006600"/>
-        </w:rPr>
-        <w:t>target</w:t>
-      </w:r>
-      <w:r>
-        <w:rPr>
-          <w:rFonts w:cstheme="minorHAnsi"/>
-          <w:color w:val="7030A0"/>
-        </w:rPr>
-        <w:t>}</w:t>
-      </w:r>
-      <w:r>
-        <w:rPr>
-          <w:rFonts w:cstheme="minorHAnsi"/>
-        </w:rPr>
-        <w:t xml:space="preserve">. This is applied to any residue </w:t>
-      </w:r>
-      <w:r>
-        <w:rPr>
-          <w:rFonts w:cstheme="minorHAnsi"/>
-          <w:color w:val="7030A0"/>
-        </w:rPr>
-        <w:t>{&lt;=</w:t>
-      </w:r>
-      <w:proofErr w:type="gramStart"/>
-      <w:r>
-        <w:rPr>
-          <w:rFonts w:cstheme="minorHAnsi"/>
-          <w:color w:val="7030A0"/>
-        </w:rPr>
-        <w:t>5</w:t>
-      </w:r>
-      <w:r>
-        <w:rPr>
-          <w:rFonts w:cstheme="minorHAnsi"/>
-        </w:rPr>
-        <w:t xml:space="preserve"> </w:t>
-      </w:r>
-      <w:r>
-        <w:rPr>
-          <w:rFonts w:cstheme="minorHAnsi"/>
-          <w:color w:val="7030A0"/>
-        </w:rPr>
-        <w:t> Å</w:t>
-      </w:r>
-      <w:proofErr w:type="gramEnd"/>
-      <w:r>
-        <w:rPr>
-          <w:rFonts w:cstheme="minorHAnsi"/>
-          <w:color w:val="7030A0"/>
-        </w:rPr>
-        <w:t>|</w:t>
-      </w:r>
-      <w:r>
-        <w:rPr>
-          <w:rFonts w:cstheme="minorHAnsi"/>
-          <w:color w:val="006600"/>
-        </w:rPr>
-        <w:t xml:space="preserve"> target criteria</w:t>
-      </w:r>
-      <w:r>
-        <w:rPr>
-          <w:rFonts w:cstheme="minorHAnsi"/>
-        </w:rPr>
-        <w:t>}. Subsequently, {</w:t>
-      </w:r>
-      <w:proofErr w:type="spellStart"/>
-      <w:r>
-        <w:rPr>
-          <w:rFonts w:cstheme="minorHAnsi"/>
-          <w:color w:val="7030A0"/>
-        </w:rPr>
-        <w:t>optimization</w:t>
-      </w:r>
-      <w:r>
-        <w:rPr>
-          <w:rFonts w:cstheme="minorHAnsi"/>
-        </w:rPr>
-        <w:t>|</w:t>
-      </w:r>
-      <w:proofErr w:type="gramStart"/>
-      <w:r>
-        <w:rPr>
-          <w:rFonts w:cstheme="minorHAnsi"/>
-          <w:color w:val="006600"/>
-        </w:rPr>
-        <w:t>operation</w:t>
-      </w:r>
-      <w:proofErr w:type="spellEnd"/>
-      <w:r>
-        <w:rPr>
-          <w:rFonts w:cstheme="minorHAnsi"/>
-        </w:rPr>
-        <w:t xml:space="preserve"> }</w:t>
-      </w:r>
-      <w:proofErr w:type="gramEnd"/>
-      <w:r>
-        <w:rPr>
-          <w:rFonts w:cstheme="minorHAnsi"/>
-        </w:rPr>
-        <w:t xml:space="preserve"> is also performed on {</w:t>
+      <w:r>
+        <w:rPr>
+          <w:rFonts w:cstheme="minorHAnsi"/>
+        </w:rPr>
+        <w:t xml:space="preserve"> } is also performed on {</w:t>
       </w:r>
       <w:r>
         <w:rPr>
@@ -1077,7 +970,6 @@
         </w:rPr>
         <w:t>&lt;</w:t>
       </w:r>
-      <w:proofErr w:type="spellStart"/>
       <w:r>
         <w:rPr>
           <w:rFonts w:cstheme="minorHAnsi"/>
@@ -1104,57 +996,161 @@
           <w:rFonts w:cstheme="minorHAnsi"/>
           <w:color w:val="002060"/>
         </w:rPr>
-        <w:t>logical</w:t>
-      </w:r>
-      <w:proofErr w:type="spellEnd"/>
-      <w:r>
-        <w:rPr>
-          <w:rFonts w:cstheme="minorHAnsi"/>
-          <w:color w:val="002060"/>
+        <w:t>logical operator</w:t>
+      </w:r>
+      <w:r>
+        <w:rPr>
+          <w:rFonts w:cstheme="minorHAnsi"/>
+          <w:color w:val="7030A0"/>
+        </w:rPr>
+        <w:t>|value</w:t>
+      </w:r>
+      <w:r>
+        <w:rPr>
+          <w:rFonts w:cstheme="minorHAnsi"/>
+        </w:rPr>
+        <w:t>&gt;, perform {</w:t>
+      </w:r>
+      <w:r>
+        <w:rPr>
+          <w:rFonts w:cstheme="minorHAnsi"/>
+          <w:color w:val="7030A0"/>
+        </w:rPr>
+        <w:t>energy minimization</w:t>
+      </w:r>
+      <w:r>
+        <w:rPr>
+          <w:rFonts w:cstheme="minorHAnsi"/>
+          <w:color w:val="000000" w:themeColor="text1"/>
+        </w:rPr>
+        <w:t>|</w:t>
+      </w:r>
+      <w:r>
+        <w:rPr>
+          <w:rFonts w:cstheme="minorHAnsi"/>
+          <w:color w:val="006600"/>
+        </w:rPr>
+        <w:t>operation</w:t>
+      </w:r>
+      <w:r>
+        <w:rPr>
+          <w:rFonts w:cstheme="minorHAnsi"/>
+          <w:color w:val="000000" w:themeColor="text1"/>
+        </w:rPr>
+        <w:t>}</w:t>
+      </w:r>
+      <w:r>
+        <w:rPr>
+          <w:rFonts w:cstheme="minorHAnsi"/>
+        </w:rPr>
+        <w:t>. This operation is done on the {</w:t>
+      </w:r>
+      <w:r>
+        <w:rPr>
+          <w:rFonts w:cstheme="minorHAnsi"/>
+          <w:color w:val="7030A0"/>
+        </w:rPr>
+        <w:t>receptor residue</w:t>
+      </w:r>
+      <w:r>
+        <w:rPr>
+          <w:rFonts w:cstheme="minorHAnsi"/>
+        </w:rPr>
+        <w:t>|</w:t>
+      </w:r>
+      <w:r>
+        <w:rPr>
+          <w:rFonts w:cstheme="minorHAnsi"/>
+        </w:rPr>
+        <w:t>(</w:t>
+      </w:r>
+      <w:r>
+        <w:rPr>
+          <w:rFonts w:cstheme="minorHAnsi"/>
+        </w:rPr>
+        <w:t>minimization</w:t>
+      </w:r>
+      <w:r>
+        <w:rPr>
+          <w:rFonts w:cstheme="minorHAnsi"/>
+        </w:rPr>
+        <w:t>)</w:t>
+      </w:r>
+      <w:r>
+        <w:rPr>
+          <w:rFonts w:cstheme="minorHAnsi"/>
         </w:rPr>
         <w:t xml:space="preserve"> </w:t>
       </w:r>
-      <w:proofErr w:type="spellStart"/>
-      <w:r>
-        <w:rPr>
-          <w:rFonts w:cstheme="minorHAnsi"/>
-          <w:color w:val="002060"/>
-        </w:rPr>
-        <w:t>operator</w:t>
-      </w:r>
-      <w:r>
-        <w:rPr>
-          <w:rFonts w:cstheme="minorHAnsi"/>
-          <w:color w:val="7030A0"/>
-        </w:rPr>
-        <w:t>|value</w:t>
-      </w:r>
-      <w:proofErr w:type="spellEnd"/>
-      <w:r>
-        <w:rPr>
-          <w:rFonts w:cstheme="minorHAnsi"/>
-        </w:rPr>
-        <w:t>&gt;, perform {</w:t>
-      </w:r>
-      <w:r>
-        <w:rPr>
-          <w:rFonts w:cstheme="minorHAnsi"/>
-          <w:color w:val="7030A0"/>
-        </w:rPr>
-        <w:t xml:space="preserve">energy </w:t>
-      </w:r>
-      <w:proofErr w:type="spellStart"/>
-      <w:r>
-        <w:rPr>
-          <w:rFonts w:cstheme="minorHAnsi"/>
-          <w:color w:val="7030A0"/>
-        </w:rPr>
-        <w:t>minimization</w:t>
-      </w:r>
-      <w:r>
-        <w:rPr>
-          <w:rFonts w:cstheme="minorHAnsi"/>
-          <w:color w:val="000000" w:themeColor="text1"/>
+      <w:r>
+        <w:rPr>
+          <w:rFonts w:cstheme="minorHAnsi"/>
+        </w:rPr>
+        <w:t xml:space="preserve"> </w:t>
+      </w:r>
+      <w:r>
+        <w:rPr>
+          <w:rFonts w:cstheme="minorHAnsi"/>
+          <w:color w:val="006600"/>
+        </w:rPr>
+        <w:t>target</w:t>
+      </w:r>
+      <w:r>
+        <w:rPr>
+          <w:rFonts w:cstheme="minorHAnsi"/>
+          <w:color w:val="7030A0"/>
+        </w:rPr>
+        <w:t>}</w:t>
+      </w:r>
+      <w:r>
+        <w:rPr>
+          <w:rFonts w:cstheme="minorHAnsi"/>
+        </w:rPr>
+        <w:t xml:space="preserve">. This is applied to any residue </w:t>
+      </w:r>
+      <w:r>
+        <w:rPr>
+          <w:rFonts w:cstheme="minorHAnsi"/>
+          <w:color w:val="7030A0"/>
+        </w:rPr>
+        <w:t>{&lt;=5</w:t>
+      </w:r>
+      <w:r>
+        <w:rPr>
+          <w:rFonts w:cstheme="minorHAnsi"/>
+        </w:rPr>
+        <w:t xml:space="preserve"> </w:t>
+      </w:r>
+      <w:r>
+        <w:rPr>
+          <w:rFonts w:cstheme="minorHAnsi"/>
+          <w:color w:val="7030A0"/>
+        </w:rPr>
+        <w:t> Å|</w:t>
+      </w:r>
+      <w:r>
+        <w:rPr>
+          <w:rFonts w:cstheme="minorHAnsi"/>
+          <w:color w:val="006600"/>
+        </w:rPr>
+        <w:t xml:space="preserve"> target criteria</w:t>
+      </w:r>
+      <w:r>
+        <w:rPr>
+          <w:rFonts w:cstheme="minorHAnsi"/>
+        </w:rPr>
+        <w:t>}. Subsequently, {</w:t>
+      </w:r>
+      <w:r>
+        <w:rPr>
+          <w:rFonts w:cstheme="minorHAnsi"/>
+          <w:color w:val="7030A0"/>
+        </w:rPr>
+        <w:t>optimization</w:t>
+      </w:r>
+      <w:r>
+        <w:rPr>
+          <w:rFonts w:cstheme="minorHAnsi"/>
         </w:rPr>
         <w:t>|</w:t>
       </w:r>
@@ -1165,26 +1161,65 @@
         </w:rPr>
         <w:t>operation</w:t>
       </w:r>
-      <w:proofErr w:type="spellEnd"/>
-      <w:r>
-        <w:rPr>
-          <w:rFonts w:cstheme="minorHAnsi"/>
-          <w:color w:val="000000" w:themeColor="text1"/>
-        </w:rPr>
-        <w:t>}</w:t>
-      </w:r>
-      <w:r>
-        <w:rPr>
-          <w:rFonts w:cstheme="minorHAnsi"/>
-        </w:rPr>
-        <w:t>. This operation is done on the {</w:t>
-      </w:r>
-      <w:r>
-        <w:rPr>
-          <w:rFonts w:cstheme="minorHAnsi"/>
-          <w:color w:val="7030A0"/>
-        </w:rPr>
-        <w:t>receptor residue</w:t>
+      <w:r>
+        <w:rPr>
+          <w:rFonts w:cstheme="minorHAnsi"/>
+        </w:rPr>
+        <w:t>} is also performed on {</w:t>
+      </w:r>
+      <w:r>
+        <w:rPr>
+          <w:rFonts w:cstheme="minorHAnsi"/>
+          <w:color w:val="7030A0"/>
+        </w:rPr>
+        <w:t>side chain rotamers|</w:t>
+      </w:r>
+      <w:r>
+        <w:rPr>
+          <w:rFonts w:cstheme="minorHAnsi"/>
+          <w:color w:val="7030A0"/>
+        </w:rPr>
+        <w:t>(</w:t>
+      </w:r>
+      <w:r>
+        <w:rPr>
+          <w:rFonts w:cstheme="minorHAnsi"/>
+          <w:color w:val="0C7E37"/>
+        </w:rPr>
+        <w:t>optimization</w:t>
+      </w:r>
+      <w:r>
+        <w:rPr>
+          <w:rFonts w:cstheme="minorHAnsi"/>
+          <w:color w:val="0C7E37"/>
+        </w:rPr>
+        <w:t>)</w:t>
+      </w:r>
+      <w:r>
+        <w:rPr>
+          <w:rFonts w:cstheme="minorHAnsi"/>
+          <w:color w:val="0C7E37"/>
+        </w:rPr>
+        <w:t xml:space="preserve"> target</w:t>
+      </w:r>
+      <w:r>
+        <w:rPr>
+          <w:rFonts w:cstheme="minorHAnsi"/>
+        </w:rPr>
+        <w:t>}.</w:t>
+      </w:r>
+      <w:r>
+        <w:rPr>
+          <w:rFonts w:cstheme="minorHAnsi"/>
+        </w:rPr>
+        <w:t xml:space="preserve"> Iterate over &lt;</w:t>
+      </w:r>
+      <w:r>
+        <w:rPr>
+          <w:rFonts w:cstheme="minorHAnsi"/>
+          <w:color w:val="0070C0"/>
+        </w:rPr>
+        <w:t>operation</w:t>
       </w:r>
       <w:r>
         <w:rPr>
@@ -1195,201 +1230,10 @@
       <w:r>
         <w:rPr>
           <w:rFonts w:cstheme="minorHAnsi"/>
-        </w:rPr>
-        <w:t>(</w:t>
-      </w:r>
-      <w:proofErr w:type="gramStart"/>
-      <w:r>
-        <w:rPr>
-          <w:rFonts w:cstheme="minorHAnsi"/>
-        </w:rPr>
-        <w:t>minimization</w:t>
-      </w:r>
-      <w:r>
-        <w:rPr>
-          <w:rFonts w:cstheme="minorHAnsi"/>
-        </w:rPr>
-        <w:t>)</w:t>
-      </w:r>
-      <w:r>
-        <w:rPr>
-          <w:rFonts w:cstheme="minorHAnsi"/>
-        </w:rPr>
-        <w:t xml:space="preserve"> </w:t>
-      </w:r>
-      <w:r>
-        <w:rPr>
-          <w:rFonts w:cstheme="minorHAnsi"/>
-        </w:rPr>
-        <w:t xml:space="preserve"> </w:t>
-      </w:r>
-      <w:r>
-        <w:rPr>
-          <w:rFonts w:cstheme="minorHAnsi"/>
-          <w:color w:val="006600"/>
-        </w:rPr>
-        <w:t>target</w:t>
-      </w:r>
-      <w:proofErr w:type="gramEnd"/>
-      <w:r>
-        <w:rPr>
-          <w:rFonts w:cstheme="minorHAnsi"/>
-          <w:color w:val="7030A0"/>
-        </w:rPr>
-        <w:t>}</w:t>
-      </w:r>
-      <w:r>
-        <w:rPr>
-          <w:rFonts w:cstheme="minorHAnsi"/>
-        </w:rPr>
-        <w:t xml:space="preserve">. This is applied to any residue </w:t>
-      </w:r>
-      <w:r>
-        <w:rPr>
-          <w:rFonts w:cstheme="minorHAnsi"/>
-          <w:color w:val="7030A0"/>
-        </w:rPr>
-        <w:t>{&lt;=</w:t>
-      </w:r>
-      <w:proofErr w:type="gramStart"/>
-      <w:r>
-        <w:rPr>
-          <w:rFonts w:cstheme="minorHAnsi"/>
-          <w:color w:val="7030A0"/>
-        </w:rPr>
-        <w:t>5</w:t>
-      </w:r>
-      <w:r>
-        <w:rPr>
-          <w:rFonts w:cstheme="minorHAnsi"/>
-        </w:rPr>
-        <w:t xml:space="preserve"> </w:t>
-      </w:r>
-      <w:r>
-        <w:rPr>
-          <w:rFonts w:cstheme="minorHAnsi"/>
-          <w:color w:val="7030A0"/>
-        </w:rPr>
-        <w:t> Å</w:t>
-      </w:r>
-      <w:proofErr w:type="gramEnd"/>
-      <w:r>
-        <w:rPr>
-          <w:rFonts w:cstheme="minorHAnsi"/>
-          <w:color w:val="7030A0"/>
-        </w:rPr>
-        <w:t>|</w:t>
-      </w:r>
-      <w:r>
-        <w:rPr>
-          <w:rFonts w:cstheme="minorHAnsi"/>
-          <w:color w:val="006600"/>
-        </w:rPr>
-        <w:t xml:space="preserve"> target criteria</w:t>
-      </w:r>
-      <w:r>
-        <w:rPr>
-          <w:rFonts w:cstheme="minorHAnsi"/>
-        </w:rPr>
-        <w:t>}. Subsequently, {</w:t>
-      </w:r>
-      <w:proofErr w:type="spellStart"/>
-      <w:r>
-        <w:rPr>
-          <w:rFonts w:cstheme="minorHAnsi"/>
-          <w:color w:val="7030A0"/>
-        </w:rPr>
-        <w:t>optimization</w:t>
-      </w:r>
-      <w:r>
-        <w:rPr>
-          <w:rFonts w:cstheme="minorHAnsi"/>
-        </w:rPr>
-        <w:t>|</w:t>
-      </w:r>
-      <w:r>
-        <w:rPr>
-          <w:rFonts w:cstheme="minorHAnsi"/>
-          <w:color w:val="006600"/>
-        </w:rPr>
-        <w:t>operation</w:t>
-      </w:r>
-      <w:proofErr w:type="spellEnd"/>
-      <w:r>
-        <w:rPr>
-          <w:rFonts w:cstheme="minorHAnsi"/>
-        </w:rPr>
-        <w:t>} is also performed on {</w:t>
-      </w:r>
-      <w:r>
-        <w:rPr>
-          <w:rFonts w:cstheme="minorHAnsi"/>
-          <w:color w:val="7030A0"/>
-        </w:rPr>
-        <w:t>side chain rotamers|</w:t>
-      </w:r>
-      <w:r>
-        <w:rPr>
-          <w:rFonts w:cstheme="minorHAnsi"/>
-          <w:color w:val="7030A0"/>
-        </w:rPr>
-        <w:t>(</w:t>
-      </w:r>
-      <w:r>
-        <w:rPr>
-          <w:rFonts w:cstheme="minorHAnsi"/>
-          <w:color w:val="0C7E37"/>
-        </w:rPr>
-        <w:t>optimization</w:t>
-      </w:r>
-      <w:r>
-        <w:rPr>
-          <w:rFonts w:cstheme="minorHAnsi"/>
-          <w:color w:val="0C7E37"/>
-        </w:rPr>
-        <w:t>)</w:t>
-      </w:r>
-      <w:r>
-        <w:rPr>
-          <w:rFonts w:cstheme="minorHAnsi"/>
-          <w:color w:val="0C7E37"/>
-        </w:rPr>
-        <w:t xml:space="preserve"> target</w:t>
-      </w:r>
-      <w:r>
-        <w:rPr>
-          <w:rFonts w:cstheme="minorHAnsi"/>
-        </w:rPr>
-        <w:t>}.</w:t>
-      </w:r>
-      <w:r>
-        <w:rPr>
-          <w:rFonts w:cstheme="minorHAnsi"/>
-        </w:rPr>
-        <w:t xml:space="preserve"> Iterate over &lt;</w:t>
-      </w:r>
-      <w:proofErr w:type="spellStart"/>
-      <w:r>
-        <w:rPr>
-          <w:rFonts w:cstheme="minorHAnsi"/>
-          <w:color w:val="0070C0"/>
-        </w:rPr>
-        <w:t>operation</w:t>
-      </w:r>
-      <w:r>
-        <w:rPr>
-          <w:rFonts w:cstheme="minorHAnsi"/>
-        </w:rPr>
-        <w:t>|</w:t>
-      </w:r>
-      <w:r>
-        <w:rPr>
-          <w:rFonts w:cstheme="minorHAnsi"/>
           <w:color w:val="7030A0"/>
         </w:rPr>
         <w:t>value</w:t>
       </w:r>
-      <w:proofErr w:type="spellEnd"/>
       <w:r>
         <w:rPr>
           <w:rFonts w:cstheme="minorHAnsi"/>
@@ -1422,7 +1266,6 @@
         </w:rPr>
         <w:t>&lt;</w:t>
       </w:r>
-      <w:proofErr w:type="spellStart"/>
       <w:r>
         <w:rPr>
           <w:rFonts w:cstheme="minorHAnsi"/>
@@ -1449,57 +1292,155 @@
           <w:rFonts w:cstheme="minorHAnsi"/>
           <w:color w:val="002060"/>
         </w:rPr>
-        <w:t>logical</w:t>
-      </w:r>
-      <w:proofErr w:type="spellEnd"/>
-      <w:r>
-        <w:rPr>
-          <w:rFonts w:cstheme="minorHAnsi"/>
-          <w:color w:val="002060"/>
+        <w:t>logical operator</w:t>
+      </w:r>
+      <w:r>
+        <w:rPr>
+          <w:rFonts w:cstheme="minorHAnsi"/>
+          <w:color w:val="7030A0"/>
+        </w:rPr>
+        <w:t>|value</w:t>
+      </w:r>
+      <w:r>
+        <w:rPr>
+          <w:rFonts w:cstheme="minorHAnsi"/>
+        </w:rPr>
+        <w:t xml:space="preserve"> &gt;, perform {</w:t>
+      </w:r>
+      <w:r>
+        <w:rPr>
+          <w:rFonts w:cstheme="minorHAnsi"/>
+          <w:color w:val="7030A0"/>
+        </w:rPr>
+        <w:t>energy minimization</w:t>
+      </w:r>
+      <w:r>
+        <w:rPr>
+          <w:rFonts w:cstheme="minorHAnsi"/>
+          <w:color w:val="000000" w:themeColor="text1"/>
+        </w:rPr>
+        <w:t>|</w:t>
+      </w:r>
+      <w:r>
+        <w:rPr>
+          <w:rFonts w:cstheme="minorHAnsi"/>
+          <w:color w:val="006600"/>
+        </w:rPr>
+        <w:t>operation</w:t>
+      </w:r>
+      <w:r>
+        <w:rPr>
+          <w:rFonts w:cstheme="minorHAnsi"/>
+          <w:color w:val="000000" w:themeColor="text1"/>
+        </w:rPr>
+        <w:t>}</w:t>
+      </w:r>
+      <w:r>
+        <w:rPr>
+          <w:rFonts w:cstheme="minorHAnsi"/>
+        </w:rPr>
+        <w:t>. This operation is done on the {</w:t>
+      </w:r>
+      <w:r>
+        <w:rPr>
+          <w:rFonts w:cstheme="minorHAnsi"/>
+          <w:color w:val="7030A0"/>
+        </w:rPr>
+        <w:t>receptor residue</w:t>
+      </w:r>
+      <w:r>
+        <w:rPr>
+          <w:rFonts w:cstheme="minorHAnsi"/>
+        </w:rPr>
+        <w:t>|</w:t>
+      </w:r>
+      <w:r>
+        <w:rPr>
+          <w:rFonts w:cstheme="minorHAnsi"/>
+        </w:rPr>
+        <w:t>(</w:t>
+      </w:r>
+      <w:r>
+        <w:rPr>
+          <w:rFonts w:cstheme="minorHAnsi"/>
+        </w:rPr>
+        <w:t>minimization</w:t>
+      </w:r>
+      <w:r>
+        <w:rPr>
+          <w:rFonts w:cstheme="minorHAnsi"/>
+        </w:rPr>
+        <w:t>)</w:t>
+      </w:r>
+      <w:r>
+        <w:rPr>
+          <w:rFonts w:cstheme="minorHAnsi"/>
         </w:rPr>
         <w:t xml:space="preserve"> </w:t>
       </w:r>
-      <w:proofErr w:type="spellStart"/>
-      <w:r>
-        <w:rPr>
-          <w:rFonts w:cstheme="minorHAnsi"/>
-          <w:color w:val="002060"/>
-        </w:rPr>
-        <w:t>operator</w:t>
-      </w:r>
-      <w:r>
-        <w:rPr>
-          <w:rFonts w:cstheme="minorHAnsi"/>
-          <w:color w:val="7030A0"/>
-        </w:rPr>
-        <w:t>|value</w:t>
-      </w:r>
-      <w:proofErr w:type="spellEnd"/>
-      <w:r>
-        <w:rPr>
-          <w:rFonts w:cstheme="minorHAnsi"/>
-        </w:rPr>
-        <w:t xml:space="preserve"> &gt;, perform {</w:t>
-      </w:r>
-      <w:r>
-        <w:rPr>
-          <w:rFonts w:cstheme="minorHAnsi"/>
-          <w:color w:val="7030A0"/>
-        </w:rPr>
-        <w:t xml:space="preserve">energy </w:t>
-      </w:r>
-      <w:proofErr w:type="spellStart"/>
-      <w:r>
-        <w:rPr>
-          <w:rFonts w:cstheme="minorHAnsi"/>
-          <w:color w:val="7030A0"/>
-        </w:rPr>
-        <w:t>minimization</w:t>
-      </w:r>
-      <w:r>
-        <w:rPr>
-          <w:rFonts w:cstheme="minorHAnsi"/>
-          <w:color w:val="000000" w:themeColor="text1"/>
+      <w:r>
+        <w:rPr>
+          <w:rFonts w:cstheme="minorHAnsi"/>
+          <w:color w:val="006600"/>
+        </w:rPr>
+        <w:t>target</w:t>
+      </w:r>
+      <w:r>
+        <w:rPr>
+          <w:rFonts w:cstheme="minorHAnsi"/>
+          <w:color w:val="7030A0"/>
+        </w:rPr>
+        <w:t>}</w:t>
+      </w:r>
+      <w:r>
+        <w:rPr>
+          <w:rFonts w:cstheme="minorHAnsi"/>
+        </w:rPr>
+        <w:t xml:space="preserve">. This is applied to any residue </w:t>
+      </w:r>
+      <w:r>
+        <w:rPr>
+          <w:rFonts w:cstheme="minorHAnsi"/>
+          <w:color w:val="7030A0"/>
+        </w:rPr>
+        <w:t>{&lt;=5</w:t>
+      </w:r>
+      <w:r>
+        <w:rPr>
+          <w:rFonts w:cstheme="minorHAnsi"/>
+        </w:rPr>
+        <w:t xml:space="preserve"> </w:t>
+      </w:r>
+      <w:r>
+        <w:rPr>
+          <w:rFonts w:cstheme="minorHAnsi"/>
+          <w:color w:val="7030A0"/>
+        </w:rPr>
+        <w:t> Å|</w:t>
+      </w:r>
+      <w:r>
+        <w:rPr>
+          <w:rFonts w:cstheme="minorHAnsi"/>
+          <w:color w:val="006600"/>
+        </w:rPr>
+        <w:t>target criteria</w:t>
+      </w:r>
+      <w:r>
+        <w:rPr>
+          <w:rFonts w:cstheme="minorHAnsi"/>
+        </w:rPr>
+        <w:t>}. Subsequently, {</w:t>
+      </w:r>
+      <w:r>
+        <w:rPr>
+          <w:rFonts w:cstheme="minorHAnsi"/>
+          <w:color w:val="7030A0"/>
+        </w:rPr>
+        <w:t>optimization</w:t>
+      </w:r>
+      <w:r>
+        <w:rPr>
+          <w:rFonts w:cstheme="minorHAnsi"/>
         </w:rPr>
         <w:t>|</w:t>
       </w:r>
@@ -1510,177 +1451,11 @@
         </w:rPr>
         <w:t>operation</w:t>
       </w:r>
-      <w:proofErr w:type="spellEnd"/>
-      <w:r>
-        <w:rPr>
-          <w:rFonts w:cstheme="minorHAnsi"/>
-          <w:color w:val="000000" w:themeColor="text1"/>
-        </w:rPr>
-        <w:t>}</w:t>
-      </w:r>
-      <w:r>
-        <w:rPr>
-          <w:rFonts w:cstheme="minorHAnsi"/>
-        </w:rPr>
-        <w:t>. This operation is done on the {</w:t>
-      </w:r>
-      <w:r>
-        <w:rPr>
-          <w:rFonts w:cstheme="minorHAnsi"/>
-          <w:color w:val="7030A0"/>
-        </w:rPr>
-        <w:t>receptor residue</w:t>
-      </w:r>
-      <w:r>
-        <w:rPr>
-          <w:rFonts w:cstheme="minorHAnsi"/>
-        </w:rPr>
-        <w:t>|</w:t>
-      </w:r>
-      <w:r>
-        <w:rPr>
-          <w:rFonts w:cstheme="minorHAnsi"/>
-        </w:rPr>
-        <w:t>(</w:t>
-      </w:r>
-      <w:r>
-        <w:rPr>
-          <w:rFonts w:cstheme="minorHAnsi"/>
-        </w:rPr>
-        <w:t>minimization</w:t>
-      </w:r>
-      <w:r>
-        <w:rPr>
-          <w:rFonts w:cstheme="minorHAnsi"/>
-        </w:rPr>
-        <w:t>)</w:t>
-      </w:r>
-      <w:r>
-        <w:rPr>
-          <w:rFonts w:cstheme="minorHAnsi"/>
-        </w:rPr>
-        <w:t xml:space="preserve"> </w:t>
-      </w:r>
-      <w:r>
-        <w:rPr>
-          <w:rFonts w:cstheme="minorHAnsi"/>
-          <w:color w:val="006600"/>
-        </w:rPr>
-        <w:t>target</w:t>
-      </w:r>
-      <w:r>
-        <w:rPr>
-          <w:rFonts w:cstheme="minorHAnsi"/>
-          <w:color w:val="7030A0"/>
-        </w:rPr>
-        <w:t>}</w:t>
-      </w:r>
-      <w:r>
-        <w:rPr>
-          <w:rFonts w:cstheme="minorHAnsi"/>
-        </w:rPr>
-        <w:t xml:space="preserve">. This is applied to any residue </w:t>
-      </w:r>
-      <w:r>
-        <w:rPr>
-          <w:rFonts w:cstheme="minorHAnsi"/>
-          <w:color w:val="7030A0"/>
-        </w:rPr>
-        <w:t>{&lt;=</w:t>
-      </w:r>
-      <w:proofErr w:type="gramStart"/>
-      <w:r>
-        <w:rPr>
-          <w:rFonts w:cstheme="minorHAnsi"/>
-          <w:color w:val="7030A0"/>
-        </w:rPr>
-        <w:t>5</w:t>
-      </w:r>
-      <w:r>
-        <w:rPr>
-          <w:rFonts w:cstheme="minorHAnsi"/>
-        </w:rPr>
-        <w:t xml:space="preserve"> </w:t>
-      </w:r>
-      <w:r>
-        <w:rPr>
-          <w:rFonts w:cstheme="minorHAnsi"/>
-          <w:color w:val="7030A0"/>
-        </w:rPr>
-        <w:t> </w:t>
-      </w:r>
-      <w:proofErr w:type="spellStart"/>
-      <w:r>
-        <w:rPr>
-          <w:rFonts w:cstheme="minorHAnsi"/>
-          <w:color w:val="7030A0"/>
-        </w:rPr>
-        <w:t>Å</w:t>
-      </w:r>
-      <w:proofErr w:type="gramEnd"/>
-      <w:r>
-        <w:rPr>
-          <w:rFonts w:cstheme="minorHAnsi"/>
-          <w:color w:val="7030A0"/>
-        </w:rPr>
-        <w:t>|</w:t>
-      </w:r>
-      <w:r>
-        <w:rPr>
-          <w:rFonts w:cstheme="minorHAnsi"/>
-          <w:color w:val="006600"/>
-        </w:rPr>
-        <w:t>target</w:t>
-      </w:r>
-      <w:proofErr w:type="spellEnd"/>
-      <w:r>
-        <w:rPr>
-          <w:rFonts w:cstheme="minorHAnsi"/>
-          <w:color w:val="006600"/>
-        </w:rPr>
-        <w:t xml:space="preserve"> criteria</w:t>
-      </w:r>
-      <w:r>
-        <w:rPr>
-          <w:rFonts w:cstheme="minorHAnsi"/>
-        </w:rPr>
-        <w:t>}. Subsequently, {</w:t>
-      </w:r>
-      <w:proofErr w:type="spellStart"/>
-      <w:r>
-        <w:rPr>
-          <w:rFonts w:cstheme="minorHAnsi"/>
-          <w:color w:val="7030A0"/>
-        </w:rPr>
-        <w:t>optimization</w:t>
-      </w:r>
-      <w:r>
-        <w:rPr>
-          <w:rFonts w:cstheme="minorHAnsi"/>
-        </w:rPr>
-        <w:t>|</w:t>
-      </w:r>
-      <w:proofErr w:type="gramStart"/>
-      <w:r>
-        <w:rPr>
-          <w:rFonts w:cstheme="minorHAnsi"/>
-          <w:color w:val="006600"/>
-        </w:rPr>
-        <w:t>operation</w:t>
-      </w:r>
-      <w:proofErr w:type="spellEnd"/>
-      <w:r>
-        <w:rPr>
-          <w:rFonts w:cstheme="minorHAnsi"/>
-        </w:rPr>
-        <w:t xml:space="preserve"> }</w:t>
-      </w:r>
-      <w:proofErr w:type="gramEnd"/>
-      <w:r>
-        <w:rPr>
-          <w:rFonts w:cstheme="minorHAnsi"/>
-        </w:rPr>
-        <w:t xml:space="preserve"> is also performed on {</w:t>
+      <w:r>
+        <w:rPr>
+          <w:rFonts w:cstheme="minorHAnsi"/>
+        </w:rPr>
+        <w:t xml:space="preserve"> } is also performed on {</w:t>
       </w:r>
       <w:r>
         <w:rPr>
@@ -1743,12 +1518,435 @@
         </w:rPr>
         <w:t>&lt;</w:t>
       </w:r>
-      <w:proofErr w:type="spellStart"/>
+      <w:r>
+        <w:rPr>
+          <w:rFonts w:cstheme="minorHAnsi"/>
+          <w:color w:val="4472C4" w:themeColor="accent1"/>
+        </w:rPr>
+        <w:t xml:space="preserve">else </w:t>
+      </w:r>
       <w:r>
         <w:rPr>
           <w:rFonts w:cstheme="minorHAnsi"/>
           <w:color w:val="0070C0"/>
         </w:rPr>
+        <w:t>if|</w:t>
+      </w:r>
+      <w:r>
+        <w:rPr>
+          <w:rFonts w:cstheme="minorHAnsi"/>
+          <w:color w:val="0C7E37"/>
+        </w:rPr>
+        <w:t>key</w:t>
+      </w:r>
+      <w:r>
+        <w:rPr>
+          <w:rFonts w:cstheme="minorHAnsi"/>
+          <w:color w:val="7030A0"/>
+        </w:rPr>
+        <w:t>|</w:t>
+      </w:r>
+      <w:r>
+        <w:rPr>
+          <w:rFonts w:cstheme="minorHAnsi"/>
+          <w:color w:val="002060"/>
+        </w:rPr>
+        <w:t>logical operator</w:t>
+      </w:r>
+      <w:r>
+        <w:rPr>
+          <w:rFonts w:cstheme="minorHAnsi"/>
+          <w:color w:val="7030A0"/>
+        </w:rPr>
+        <w:t>|value</w:t>
+      </w:r>
+      <w:r>
+        <w:rPr>
+          <w:rFonts w:cstheme="minorHAnsi"/>
+        </w:rPr>
+        <w:t xml:space="preserve"> &gt;</w:t>
+      </w:r>
+      <w:r>
+        <w:rPr>
+          <w:rFonts w:cstheme="minorHAnsi"/>
+        </w:rPr>
+        <w:t xml:space="preserve">, </w:t>
+      </w:r>
+      <w:r>
+        <w:rPr>
+          <w:rFonts w:cstheme="minorHAnsi"/>
+        </w:rPr>
+        <w:t xml:space="preserve"> perform {</w:t>
+      </w:r>
+      <w:r>
+        <w:rPr>
+          <w:rFonts w:cstheme="minorHAnsi"/>
+          <w:color w:val="7030A0"/>
+        </w:rPr>
+        <w:t>energy minimization</w:t>
+      </w:r>
+      <w:r>
+        <w:rPr>
+          <w:rFonts w:cstheme="minorHAnsi"/>
+          <w:color w:val="000000" w:themeColor="text1"/>
+        </w:rPr>
+        <w:t>|</w:t>
+      </w:r>
+      <w:r>
+        <w:rPr>
+          <w:rFonts w:cstheme="minorHAnsi"/>
+          <w:color w:val="006600"/>
+        </w:rPr>
+        <w:t>operation</w:t>
+      </w:r>
+      <w:r>
+        <w:rPr>
+          <w:rFonts w:cstheme="minorHAnsi"/>
+          <w:color w:val="000000" w:themeColor="text1"/>
+        </w:rPr>
+        <w:t>}</w:t>
+      </w:r>
+      <w:r>
+        <w:rPr>
+          <w:rFonts w:cstheme="minorHAnsi"/>
+        </w:rPr>
+        <w:t>. This operation is done on the {</w:t>
+      </w:r>
+      <w:r>
+        <w:rPr>
+          <w:rFonts w:cstheme="minorHAnsi"/>
+          <w:color w:val="7030A0"/>
+        </w:rPr>
+        <w:t>receptor residue</w:t>
+      </w:r>
+      <w:r>
+        <w:rPr>
+          <w:rFonts w:cstheme="minorHAnsi"/>
+        </w:rPr>
+        <w:t xml:space="preserve">|(minimization) </w:t>
+      </w:r>
+      <w:r>
+        <w:rPr>
+          <w:rFonts w:cstheme="minorHAnsi"/>
+          <w:color w:val="006600"/>
+        </w:rPr>
+        <w:t>target</w:t>
+      </w:r>
+      <w:r>
+        <w:rPr>
+          <w:rFonts w:cstheme="minorHAnsi"/>
+          <w:color w:val="7030A0"/>
+        </w:rPr>
+        <w:t>}</w:t>
+      </w:r>
+      <w:r>
+        <w:rPr>
+          <w:rFonts w:cstheme="minorHAnsi"/>
+        </w:rPr>
+        <w:t xml:space="preserve">. This is applied to any residue </w:t>
+      </w:r>
+      <w:r>
+        <w:rPr>
+          <w:rFonts w:cstheme="minorHAnsi"/>
+          <w:color w:val="7030A0"/>
+        </w:rPr>
+        <w:t>{&lt;=5</w:t>
+      </w:r>
+      <w:r>
+        <w:rPr>
+          <w:rFonts w:cstheme="minorHAnsi"/>
+        </w:rPr>
+        <w:t xml:space="preserve"> </w:t>
+      </w:r>
+      <w:r>
+        <w:rPr>
+          <w:rFonts w:cstheme="minorHAnsi"/>
+          <w:color w:val="7030A0"/>
+        </w:rPr>
+        <w:t> Å|</w:t>
+      </w:r>
+      <w:r>
+        <w:rPr>
+          <w:rFonts w:cstheme="minorHAnsi"/>
+          <w:color w:val="006600"/>
+        </w:rPr>
+        <w:t>target criteria</w:t>
+      </w:r>
+      <w:r>
+        <w:rPr>
+          <w:rFonts w:cstheme="minorHAnsi"/>
+        </w:rPr>
+        <w:t>}. Subsequently, {</w:t>
+      </w:r>
+      <w:r>
+        <w:rPr>
+          <w:rFonts w:cstheme="minorHAnsi"/>
+          <w:color w:val="7030A0"/>
+        </w:rPr>
+        <w:t>optimization</w:t>
+      </w:r>
+      <w:r>
+        <w:rPr>
+          <w:rFonts w:cstheme="minorHAnsi"/>
+        </w:rPr>
+        <w:t>|</w:t>
+      </w:r>
+      <w:r>
+        <w:rPr>
+          <w:rFonts w:cstheme="minorHAnsi"/>
+          <w:color w:val="006600"/>
+        </w:rPr>
+        <w:t>operation</w:t>
+      </w:r>
+      <w:r>
+        <w:rPr>
+          <w:rFonts w:cstheme="minorHAnsi"/>
+        </w:rPr>
+        <w:t xml:space="preserve"> } is also performed on {</w:t>
+      </w:r>
+      <w:r>
+        <w:rPr>
+          <w:rFonts w:cstheme="minorHAnsi"/>
+          <w:color w:val="7030A0"/>
+        </w:rPr>
+        <w:t>side chain rotamers|</w:t>
+      </w:r>
+      <w:r>
+        <w:rPr>
+          <w:rFonts w:cstheme="minorHAnsi"/>
+          <w:color w:val="0C7E37"/>
+        </w:rPr>
+        <w:t>(optimization) target</w:t>
+      </w:r>
+      <w:r>
+        <w:rPr>
+          <w:rFonts w:cstheme="minorHAnsi"/>
+        </w:rPr>
+        <w:t>}.</w:t>
+      </w:r>
+    </w:p>
+    <w:p>
+      <w:pPr>
+        <w:pStyle w:val="BodyText"/>
+        <w:numPr>
+          <w:ilvl w:val="0"/>
+          <w:numId w:val="1"/>
+        </w:numPr>
+        <w:spacing w:before="0" w:after="0"/>
+        <w:ind w:left="0"/>
+        <w:rPr>
+          <w:rFonts w:cstheme="minorHAnsi"/>
+        </w:rPr>
+      </w:pPr>
+      <w:r>
+        <w:rPr>
+          <w:rFonts w:cstheme="minorHAnsi"/>
+        </w:rPr>
+        <w:t>&lt;</w:t>
+      </w:r>
+      <w:r>
+        <w:rPr>
+          <w:rFonts w:cstheme="minorHAnsi"/>
+          <w:color w:val="4472C4" w:themeColor="accent1"/>
+        </w:rPr>
+        <w:t>else</w:t>
+      </w:r>
+      <w:r>
+        <w:rPr>
+          <w:rFonts w:cstheme="minorHAnsi"/>
+        </w:rPr>
+        <w:t>&gt;</w:t>
+      </w:r>
+      <w:r>
+        <w:rPr>
+          <w:rStyle w:val="FootnoteReference"/>
+          <w:rFonts w:cstheme="minorHAnsi"/>
+        </w:rPr>
+        <w:footnoteReference w:id="2"/>
+      </w:r>
+      <w:r>
+        <w:rPr>
+          <w:rFonts w:cstheme="minorHAnsi"/>
+        </w:rPr>
+        <w:t xml:space="preserve">, </w:t>
+      </w:r>
+      <w:r>
+        <w:rPr>
+          <w:rFonts w:cstheme="minorHAnsi"/>
+        </w:rPr>
+        <w:t xml:space="preserve"> perform {</w:t>
+      </w:r>
+      <w:r>
+        <w:rPr>
+          <w:rFonts w:cstheme="minorHAnsi"/>
+          <w:color w:val="7030A0"/>
+        </w:rPr>
+        <w:t>energy minimization</w:t>
+      </w:r>
+      <w:r>
+        <w:rPr>
+          <w:rFonts w:cstheme="minorHAnsi"/>
+          <w:color w:val="000000" w:themeColor="text1"/>
+        </w:rPr>
+        <w:t>|</w:t>
+      </w:r>
+      <w:r>
+        <w:rPr>
+          <w:rFonts w:cstheme="minorHAnsi"/>
+          <w:color w:val="006600"/>
+        </w:rPr>
+        <w:t>operation</w:t>
+      </w:r>
+      <w:r>
+        <w:rPr>
+          <w:rFonts w:cstheme="minorHAnsi"/>
+          <w:color w:val="000000" w:themeColor="text1"/>
+        </w:rPr>
+        <w:t>}</w:t>
+      </w:r>
+      <w:r>
+        <w:rPr>
+          <w:rFonts w:cstheme="minorHAnsi"/>
+        </w:rPr>
+        <w:t>. This operation is done on the {</w:t>
+      </w:r>
+      <w:r>
+        <w:rPr>
+          <w:rFonts w:cstheme="minorHAnsi"/>
+          <w:color w:val="7030A0"/>
+        </w:rPr>
+        <w:t>receptor residue</w:t>
+      </w:r>
+      <w:r>
+        <w:rPr>
+          <w:rFonts w:cstheme="minorHAnsi"/>
+        </w:rPr>
+        <w:t xml:space="preserve">|(minimization) </w:t>
+      </w:r>
+      <w:r>
+        <w:rPr>
+          <w:rFonts w:cstheme="minorHAnsi"/>
+          <w:color w:val="006600"/>
+        </w:rPr>
+        <w:t>target</w:t>
+      </w:r>
+      <w:r>
+        <w:rPr>
+          <w:rFonts w:cstheme="minorHAnsi"/>
+          <w:color w:val="7030A0"/>
+        </w:rPr>
+        <w:t>}</w:t>
+      </w:r>
+      <w:r>
+        <w:rPr>
+          <w:rFonts w:cstheme="minorHAnsi"/>
+        </w:rPr>
+        <w:t xml:space="preserve">. This is applied to any residue </w:t>
+      </w:r>
+      <w:r>
+        <w:rPr>
+          <w:rFonts w:cstheme="minorHAnsi"/>
+          <w:color w:val="7030A0"/>
+        </w:rPr>
+        <w:t>{&lt;=5</w:t>
+      </w:r>
+      <w:r>
+        <w:rPr>
+          <w:rFonts w:cstheme="minorHAnsi"/>
+        </w:rPr>
+        <w:t xml:space="preserve"> </w:t>
+      </w:r>
+      <w:r>
+        <w:rPr>
+          <w:rFonts w:cstheme="minorHAnsi"/>
+          <w:color w:val="7030A0"/>
+        </w:rPr>
+        <w:t> Å|</w:t>
+      </w:r>
+      <w:r>
+        <w:rPr>
+          <w:rFonts w:cstheme="minorHAnsi"/>
+          <w:color w:val="006600"/>
+        </w:rPr>
+        <w:t>target criteria</w:t>
+      </w:r>
+      <w:r>
+        <w:rPr>
+          <w:rFonts w:cstheme="minorHAnsi"/>
+        </w:rPr>
+        <w:t>}. Subsequently, {</w:t>
+      </w:r>
+      <w:r>
+        <w:rPr>
+          <w:rFonts w:cstheme="minorHAnsi"/>
+          <w:color w:val="7030A0"/>
+        </w:rPr>
+        <w:t>optimization</w:t>
+      </w:r>
+      <w:r>
+        <w:rPr>
+          <w:rFonts w:cstheme="minorHAnsi"/>
+        </w:rPr>
+        <w:t>|</w:t>
+      </w:r>
+      <w:r>
+        <w:rPr>
+          <w:rFonts w:cstheme="minorHAnsi"/>
+          <w:color w:val="006600"/>
+        </w:rPr>
+        <w:t>operation</w:t>
+      </w:r>
+      <w:r>
+        <w:rPr>
+          <w:rFonts w:cstheme="minorHAnsi"/>
+        </w:rPr>
+        <w:t xml:space="preserve"> } is also performed on {</w:t>
+      </w:r>
+      <w:r>
+        <w:rPr>
+          <w:rFonts w:cstheme="minorHAnsi"/>
+          <w:color w:val="7030A0"/>
+        </w:rPr>
+        <w:t>side chain rotamers|</w:t>
+      </w:r>
+      <w:r>
+        <w:rPr>
+          <w:rFonts w:cstheme="minorHAnsi"/>
+          <w:color w:val="0C7E37"/>
+        </w:rPr>
+        <w:t>(optimization) target</w:t>
+      </w:r>
+      <w:r>
+        <w:rPr>
+          <w:rFonts w:cstheme="minorHAnsi"/>
+        </w:rPr>
+        <w:t>}.</w:t>
+      </w:r>
+    </w:p>
+    <w:p>
+      <w:pPr>
+        <w:pStyle w:val="BodyText"/>
+        <w:numPr>
+          <w:ilvl w:val="0"/>
+          <w:numId w:val="1"/>
+        </w:numPr>
+        <w:spacing w:before="0" w:after="0"/>
+        <w:ind w:left="0"/>
+        <w:rPr>
+          <w:rFonts w:cstheme="minorHAnsi"/>
+        </w:rPr>
+      </w:pPr>
+      <w:r>
+        <w:rPr>
+          <w:rFonts w:cstheme="minorHAnsi"/>
+        </w:rPr>
+        <w:t>&lt;</w:t>
+      </w:r>
+      <w:r>
+        <w:rPr>
+          <w:rFonts w:cstheme="minorHAnsi"/>
+          <w:color w:val="0070C0"/>
+        </w:rPr>
         <w:t>f</w:t>
       </w:r>
       <w:r>
@@ -1772,7 +1970,6 @@
         </w:rPr>
         <w:t>key</w:t>
       </w:r>
-      <w:proofErr w:type="spellEnd"/>
       <w:r>
         <w:rPr>
           <w:rFonts w:cstheme="minorHAnsi"/>
@@ -1808,7 +2005,6 @@
         </w:rPr>
         <w:t>|</w:t>
       </w:r>
-      <w:proofErr w:type="spellStart"/>
       <w:r>
         <w:rPr>
           <w:rFonts w:cstheme="minorHAnsi"/>
@@ -1823,7 +2019,6 @@
         </w:rPr>
         <w:t>magnitude</w:t>
       </w:r>
-      <w:proofErr w:type="spellEnd"/>
       <w:r>
         <w:rPr>
           <w:rFonts w:cstheme="minorHAnsi"/>
@@ -1841,20 +2036,135 @@
           <w:rFonts w:cstheme="minorHAnsi"/>
           <w:color w:val="7030A0"/>
         </w:rPr>
-        <w:t xml:space="preserve">energy </w:t>
-      </w:r>
-      <w:proofErr w:type="spellStart"/>
-      <w:r>
-        <w:rPr>
-          <w:rFonts w:cstheme="minorHAnsi"/>
-          <w:color w:val="7030A0"/>
+        <w:t>energy minimization</w:t>
+      </w:r>
+      <w:r>
+        <w:rPr>
+          <w:rFonts w:cstheme="minorHAnsi"/>
+          <w:color w:val="000000" w:themeColor="text1"/>
+        </w:rPr>
+        <w:t>|</w:t>
+      </w:r>
+      <w:r>
+        <w:rPr>
+          <w:rFonts w:cstheme="minorHAnsi"/>
+          <w:color w:val="006600"/>
+        </w:rPr>
+        <w:t>operation</w:t>
+      </w:r>
+      <w:r>
+        <w:rPr>
+          <w:rFonts w:cstheme="minorHAnsi"/>
+          <w:color w:val="000000" w:themeColor="text1"/>
+        </w:rPr>
+        <w:t>}</w:t>
+      </w:r>
+      <w:r>
+        <w:rPr>
+          <w:rFonts w:cstheme="minorHAnsi"/>
+        </w:rPr>
+        <w:t>. This operation is done on the {</w:t>
+      </w:r>
+      <w:r>
+        <w:rPr>
+          <w:rFonts w:cstheme="minorHAnsi"/>
+          <w:color w:val="7030A0"/>
+        </w:rPr>
+        <w:t>receptor residue</w:t>
+      </w:r>
+      <w:r>
+        <w:rPr>
+          <w:rFonts w:cstheme="minorHAnsi"/>
+        </w:rPr>
+        <w:t>|</w:t>
+      </w:r>
+      <w:r>
+        <w:rPr>
+          <w:rFonts w:cstheme="minorHAnsi"/>
+        </w:rPr>
+        <w:t>(</w:t>
+      </w:r>
+      <w:r>
+        <w:rPr>
+          <w:rFonts w:cstheme="minorHAnsi"/>
         </w:rPr>
         <w:t>minimization</w:t>
       </w:r>
       <w:r>
         <w:rPr>
           <w:rFonts w:cstheme="minorHAnsi"/>
-          <w:color w:val="000000" w:themeColor="text1"/>
+        </w:rPr>
+        <w:t>)</w:t>
+      </w:r>
+      <w:r>
+        <w:rPr>
+          <w:rFonts w:cstheme="minorHAnsi"/>
+        </w:rPr>
+        <w:t xml:space="preserve"> </w:t>
+      </w:r>
+      <w:r>
+        <w:rPr>
+          <w:rFonts w:cstheme="minorHAnsi"/>
+          <w:color w:val="006600"/>
+        </w:rPr>
+        <w:t>target</w:t>
+      </w:r>
+      <w:r>
+        <w:rPr>
+          <w:rFonts w:cstheme="minorHAnsi"/>
+          <w:color w:val="7030A0"/>
+        </w:rPr>
+        <w:t>}</w:t>
+      </w:r>
+      <w:r>
+        <w:rPr>
+          <w:rFonts w:cstheme="minorHAnsi"/>
+        </w:rPr>
+        <w:t xml:space="preserve">. This is applied to any residue </w:t>
+      </w:r>
+      <w:r>
+        <w:rPr>
+          <w:rFonts w:cstheme="minorHAnsi"/>
+          <w:color w:val="7030A0"/>
+        </w:rPr>
+        <w:t>{&lt;=5</w:t>
+      </w:r>
+      <w:r>
+        <w:rPr>
+          <w:rFonts w:cstheme="minorHAnsi"/>
+        </w:rPr>
+        <w:t xml:space="preserve"> </w:t>
+      </w:r>
+      <w:r>
+        <w:rPr>
+          <w:rFonts w:cstheme="minorHAnsi"/>
+          <w:color w:val="7030A0"/>
+        </w:rPr>
+        <w:t> Å|</w:t>
+      </w:r>
+      <w:r>
+        <w:rPr>
+          <w:rFonts w:cstheme="minorHAnsi"/>
+          <w:color w:val="006600"/>
+        </w:rPr>
+        <w:t>target criteria</w:t>
+      </w:r>
+      <w:r>
+        <w:rPr>
+          <w:rFonts w:cstheme="minorHAnsi"/>
+        </w:rPr>
+        <w:t>}. Subsequently, {</w:t>
+      </w:r>
+      <w:r>
+        <w:rPr>
+          <w:rFonts w:cstheme="minorHAnsi"/>
+          <w:color w:val="7030A0"/>
+        </w:rPr>
+        <w:t>optimization</w:t>
+      </w:r>
+      <w:r>
+        <w:rPr>
+          <w:rFonts w:cstheme="minorHAnsi"/>
         </w:rPr>
         <w:t>|</w:t>
       </w:r>
@@ -1865,177 +2175,11 @@
         </w:rPr>
         <w:t>operation</w:t>
       </w:r>
-      <w:proofErr w:type="spellEnd"/>
-      <w:r>
-        <w:rPr>
-          <w:rFonts w:cstheme="minorHAnsi"/>
-          <w:color w:val="000000" w:themeColor="text1"/>
-        </w:rPr>
-        <w:t>}</w:t>
-      </w:r>
-      <w:r>
-        <w:rPr>
-          <w:rFonts w:cstheme="minorHAnsi"/>
-        </w:rPr>
-        <w:t>. This operation is done on the {</w:t>
-      </w:r>
-      <w:r>
-        <w:rPr>
-          <w:rFonts w:cstheme="minorHAnsi"/>
-          <w:color w:val="7030A0"/>
-        </w:rPr>
-        <w:t>receptor residue</w:t>
-      </w:r>
-      <w:r>
-        <w:rPr>
-          <w:rFonts w:cstheme="minorHAnsi"/>
-        </w:rPr>
-        <w:t>|</w:t>
-      </w:r>
-      <w:r>
-        <w:rPr>
-          <w:rFonts w:cstheme="minorHAnsi"/>
-        </w:rPr>
-        <w:t>(</w:t>
-      </w:r>
-      <w:r>
-        <w:rPr>
-          <w:rFonts w:cstheme="minorHAnsi"/>
-        </w:rPr>
-        <w:t>minimization</w:t>
-      </w:r>
-      <w:r>
-        <w:rPr>
-          <w:rFonts w:cstheme="minorHAnsi"/>
-        </w:rPr>
-        <w:t>)</w:t>
-      </w:r>
-      <w:r>
-        <w:rPr>
-          <w:rFonts w:cstheme="minorHAnsi"/>
-        </w:rPr>
-        <w:t xml:space="preserve"> </w:t>
-      </w:r>
-      <w:r>
-        <w:rPr>
-          <w:rFonts w:cstheme="minorHAnsi"/>
-          <w:color w:val="006600"/>
-        </w:rPr>
-        <w:t>target</w:t>
-      </w:r>
-      <w:r>
-        <w:rPr>
-          <w:rFonts w:cstheme="minorHAnsi"/>
-          <w:color w:val="7030A0"/>
-        </w:rPr>
-        <w:t>}</w:t>
-      </w:r>
-      <w:r>
-        <w:rPr>
-          <w:rFonts w:cstheme="minorHAnsi"/>
-        </w:rPr>
-        <w:t xml:space="preserve">. This is applied to any residue </w:t>
-      </w:r>
-      <w:r>
-        <w:rPr>
-          <w:rFonts w:cstheme="minorHAnsi"/>
-          <w:color w:val="7030A0"/>
-        </w:rPr>
-        <w:t>{&lt;=</w:t>
-      </w:r>
-      <w:proofErr w:type="gramStart"/>
-      <w:r>
-        <w:rPr>
-          <w:rFonts w:cstheme="minorHAnsi"/>
-          <w:color w:val="7030A0"/>
-        </w:rPr>
-        <w:t>5</w:t>
-      </w:r>
-      <w:r>
-        <w:rPr>
-          <w:rFonts w:cstheme="minorHAnsi"/>
-        </w:rPr>
-        <w:t xml:space="preserve"> </w:t>
-      </w:r>
-      <w:r>
-        <w:rPr>
-          <w:rFonts w:cstheme="minorHAnsi"/>
-          <w:color w:val="7030A0"/>
-        </w:rPr>
-        <w:t> </w:t>
-      </w:r>
-      <w:proofErr w:type="spellStart"/>
-      <w:r>
-        <w:rPr>
-          <w:rFonts w:cstheme="minorHAnsi"/>
-          <w:color w:val="7030A0"/>
-        </w:rPr>
-        <w:t>Å</w:t>
-      </w:r>
-      <w:proofErr w:type="gramEnd"/>
-      <w:r>
-        <w:rPr>
-          <w:rFonts w:cstheme="minorHAnsi"/>
-          <w:color w:val="7030A0"/>
-        </w:rPr>
-        <w:t>|</w:t>
-      </w:r>
-      <w:r>
-        <w:rPr>
-          <w:rFonts w:cstheme="minorHAnsi"/>
-          <w:color w:val="006600"/>
-        </w:rPr>
-        <w:t>target</w:t>
-      </w:r>
-      <w:proofErr w:type="spellEnd"/>
-      <w:r>
-        <w:rPr>
-          <w:rFonts w:cstheme="minorHAnsi"/>
-          <w:color w:val="006600"/>
-        </w:rPr>
-        <w:t xml:space="preserve"> criteria</w:t>
-      </w:r>
-      <w:r>
-        <w:rPr>
-          <w:rFonts w:cstheme="minorHAnsi"/>
-        </w:rPr>
-        <w:t>}. Subsequently, {</w:t>
-      </w:r>
-      <w:proofErr w:type="spellStart"/>
-      <w:r>
-        <w:rPr>
-          <w:rFonts w:cstheme="minorHAnsi"/>
-          <w:color w:val="7030A0"/>
-        </w:rPr>
-        <w:t>optimization</w:t>
-      </w:r>
-      <w:r>
-        <w:rPr>
-          <w:rFonts w:cstheme="minorHAnsi"/>
-        </w:rPr>
-        <w:t>|</w:t>
-      </w:r>
-      <w:proofErr w:type="gramStart"/>
-      <w:r>
-        <w:rPr>
-          <w:rFonts w:cstheme="minorHAnsi"/>
-          <w:color w:val="006600"/>
-        </w:rPr>
-        <w:t>operation</w:t>
-      </w:r>
-      <w:proofErr w:type="spellEnd"/>
-      <w:r>
-        <w:rPr>
-          <w:rFonts w:cstheme="minorHAnsi"/>
-        </w:rPr>
-        <w:t xml:space="preserve"> }</w:t>
-      </w:r>
-      <w:proofErr w:type="gramEnd"/>
-      <w:r>
-        <w:rPr>
-          <w:rFonts w:cstheme="minorHAnsi"/>
-        </w:rPr>
-        <w:t xml:space="preserve"> is also performed on {</w:t>
+      <w:r>
+        <w:rPr>
+          <w:rFonts w:cstheme="minorHAnsi"/>
+        </w:rPr>
+        <w:t xml:space="preserve"> } is also performed on {</w:t>
       </w:r>
       <w:r>
         <w:rPr>
@@ -2168,31 +2312,32 @@
         <w:footnoteRef/>
       </w:r>
       <w:r>
+        <w:t xml:space="preserve"> Katoh, K., Rozewicki, J. &amp; Yamada, K. D. MAFFT online service: multiple sequence alignment, interactive sequence choice and visualization. Brief Bioinform, https://doi.org/10.1093/bib/bbx108</w:t>
+      </w:r>
+    </w:p>
+  </w:footnote>
+  <w:footnote w:id="2">
+    <w:p>
+      <w:pPr>
+        <w:pStyle w:val="FootnoteText"/>
+        <w:rPr>
+          <w:lang w:val="en-GB"/>
+        </w:rPr>
+      </w:pPr>
+      <w:r>
+        <w:rPr>
+          <w:rStyle w:val="FootnoteReference"/>
+        </w:rPr>
+        <w:footnoteRef/>
+      </w:r>
+      <w:r>
         <w:t xml:space="preserve"> </w:t>
       </w:r>
-      <w:proofErr w:type="spellStart"/>
-      <w:r>
-        <w:t>Katoh</w:t>
-      </w:r>
-      <w:proofErr w:type="spellEnd"/>
-      <w:r>
-        <w:t xml:space="preserve">, K., </w:t>
-      </w:r>
-      <w:proofErr w:type="spellStart"/>
-      <w:r>
-        <w:t>Rozewicki</w:t>
-      </w:r>
-      <w:proofErr w:type="spellEnd"/>
-      <w:r>
-        <w:t xml:space="preserve">, J. &amp; Yamada, K. D. MAFFT online service: multiple sequence alignment, interactive sequence choice and visualization. Brief </w:t>
-      </w:r>
-      <w:proofErr w:type="spellStart"/>
-      <w:r>
-        <w:t>Bioinform</w:t>
-      </w:r>
-      <w:proofErr w:type="spellEnd"/>
-      <w:r>
-        <w:t>, https://doi.org/10.1093/bib/bbx108</w:t>
+      <w:r>
+        <w:rPr>
+          <w:lang w:val="en-GB"/>
+        </w:rPr>
+        <w:t>This ideally should provide a link to the previous step (the corresponding if or else if), but this would hurt the readability.</w:t>
       </w:r>
     </w:p>
   </w:footnote>
@@ -2853,6 +2998,17 @@
       <w:lang w:val="en-US"/>
     </w:rPr>
   </w:style>
+  <w:style w:type="character" w:styleId="FootnoteReference">
+    <w:name w:val="footnote reference"/>
+    <w:basedOn w:val="DefaultParagraphFont"/>
+    <w:uiPriority w:val="99"/>
+    <w:semiHidden/>
+    <w:unhideWhenUsed/>
+    <w:rsid w:val="002E3E26"/>
+    <w:rPr>
+      <w:vertAlign w:val="superscript"/>
+    </w:rPr>
+  </w:style>
 </w:styles>
 </file>
 

</xml_diff>

<commit_message>
modify sop, add support for section, add support for increment/decrement on while
</commit_message>
<xml_diff>
--- a/input/sop2.docx
+++ b/input/sop2.docx
@@ -20,7 +20,25 @@
           <w:bCs/>
           <w:color w:val="0070C0"/>
         </w:rPr>
-        <w:t>&lt;Pre-step information&gt;</w:t>
+        <w:t>&lt;</w:t>
+      </w:r>
+      <w:r>
+        <w:rPr>
+          <w:rFonts w:ascii="Garuda" w:hAnsi="Garuda"/>
+          <w:b/>
+          <w:bCs/>
+          <w:color w:val="0070C0"/>
+        </w:rPr>
+        <w:t>Section|Structure Preparation</w:t>
+      </w:r>
+      <w:r>
+        <w:rPr>
+          <w:rFonts w:ascii="Garuda" w:hAnsi="Garuda"/>
+          <w:b/>
+          <w:bCs/>
+          <w:color w:val="0070C0"/>
+        </w:rPr>
+        <w:t>&gt;</w:t>
       </w:r>
     </w:p>
     <w:p>
@@ -514,30 +532,14 @@
           <w:rFonts w:ascii="Garuda" w:hAnsi="Garuda"/>
           <w:color w:val="7030A0"/>
         </w:rPr>
-        <w:t xml:space="preserve">{manual sequence </w:t>
-      </w:r>
-      <w:proofErr w:type="spellStart"/>
-      <w:r>
-        <w:rPr>
-          <w:rFonts w:ascii="Garuda" w:hAnsi="Garuda"/>
-          <w:color w:val="7030A0"/>
-        </w:rPr>
-        <w:t>alignment|</w:t>
-      </w:r>
-      <w:r>
-        <w:rPr>
-          <w:rFonts w:ascii="Garuda" w:hAnsi="Garuda"/>
-          <w:color w:val="006600"/>
-        </w:rPr>
-        <w:t>stage</w:t>
-      </w:r>
-      <w:proofErr w:type="spellEnd"/>
-      <w:r>
-        <w:rPr>
-          <w:rFonts w:ascii="Garuda" w:hAnsi="Garuda"/>
-          <w:color w:val="006600"/>
-        </w:rPr>
-        <w:t>}</w:t>
+        <w:t>{manual sequence alignment|</w:t>
+      </w:r>
+      <w:r>
+        <w:rPr>
+          <w:rFonts w:ascii="Garuda" w:hAnsi="Garuda"/>
+          <w:color w:val="006600"/>
+        </w:rPr>
+        <w:t>stage}</w:t>
       </w:r>
       <w:r>
         <w:rPr>
@@ -745,30 +747,14 @@
           <w:rFonts w:ascii="Garuda" w:hAnsi="Garuda"/>
           <w:color w:val="7030A0"/>
         </w:rPr>
-        <w:t xml:space="preserve">{BioLuminate </w:t>
-      </w:r>
-      <w:proofErr w:type="spellStart"/>
-      <w:r>
-        <w:rPr>
-          <w:rFonts w:ascii="Garuda" w:hAnsi="Garuda"/>
-          <w:color w:val="7030A0"/>
-        </w:rPr>
-        <w:t>package|</w:t>
-      </w:r>
-      <w:r>
-        <w:rPr>
-          <w:rFonts w:ascii="Garuda" w:hAnsi="Garuda"/>
-          <w:color w:val="006600"/>
-        </w:rPr>
-        <w:t>software</w:t>
-      </w:r>
-      <w:proofErr w:type="spellEnd"/>
-      <w:r>
-        <w:rPr>
-          <w:rFonts w:ascii="Garuda" w:hAnsi="Garuda"/>
-          <w:color w:val="006600"/>
-        </w:rPr>
-        <w:t xml:space="preserve">} </w:t>
+        <w:t>{BioLuminate package|</w:t>
+      </w:r>
+      <w:r>
+        <w:rPr>
+          <w:rFonts w:ascii="Garuda" w:hAnsi="Garuda"/>
+          <w:color w:val="006600"/>
+        </w:rPr>
+        <w:t xml:space="preserve">software} </w:t>
       </w:r>
       <w:r>
         <w:rPr>
@@ -829,20 +815,146 @@
           <w:rFonts w:cstheme="minorHAnsi"/>
           <w:color w:val="7030A0"/>
         </w:rPr>
-        <w:t xml:space="preserve">energy </w:t>
-      </w:r>
-      <w:proofErr w:type="spellStart"/>
-      <w:r>
-        <w:rPr>
-          <w:rFonts w:cstheme="minorHAnsi"/>
-          <w:color w:val="7030A0"/>
+        <w:t>energy minimization</w:t>
+      </w:r>
+      <w:r>
+        <w:rPr>
+          <w:rFonts w:cstheme="minorHAnsi"/>
+          <w:color w:val="000000" w:themeColor="text1"/>
+        </w:rPr>
+        <w:t>|</w:t>
+      </w:r>
+      <w:r>
+        <w:rPr>
+          <w:rFonts w:cstheme="minorHAnsi"/>
+          <w:color w:val="006600"/>
+        </w:rPr>
+        <w:t>operation</w:t>
+      </w:r>
+      <w:r>
+        <w:rPr>
+          <w:rFonts w:cstheme="minorHAnsi"/>
+          <w:color w:val="000000" w:themeColor="text1"/>
+        </w:rPr>
+        <w:t>}</w:t>
+      </w:r>
+      <w:r>
+        <w:rPr>
+          <w:rFonts w:cstheme="minorHAnsi"/>
+        </w:rPr>
+        <w:t xml:space="preserve">. This operation is done on the </w:t>
+      </w:r>
+      <w:bookmarkStart w:id="1" w:name="_Hlk84499084"/>
+      <w:r>
+        <w:rPr>
+          <w:rFonts w:cstheme="minorHAnsi"/>
+        </w:rPr>
+        <w:t>{</w:t>
+      </w:r>
+      <w:r>
+        <w:rPr>
+          <w:rFonts w:cstheme="minorHAnsi"/>
+          <w:color w:val="7030A0"/>
+        </w:rPr>
+        <w:t>receptor residue</w:t>
+      </w:r>
+      <w:r>
+        <w:rPr>
+          <w:rFonts w:cstheme="minorHAnsi"/>
+        </w:rPr>
+        <w:t>|</w:t>
+      </w:r>
+      <w:r>
+        <w:rPr>
+          <w:rFonts w:cstheme="minorHAnsi"/>
+        </w:rPr>
+        <w:t>(</w:t>
+      </w:r>
+      <w:r>
+        <w:rPr>
+          <w:rFonts w:cstheme="minorHAnsi"/>
         </w:rPr>
         <w:t>minimization</w:t>
       </w:r>
       <w:r>
         <w:rPr>
           <w:rFonts w:cstheme="minorHAnsi"/>
-          <w:color w:val="000000" w:themeColor="text1"/>
+        </w:rPr>
+        <w:t>)</w:t>
+      </w:r>
+      <w:r>
+        <w:rPr>
+          <w:rFonts w:cstheme="minorHAnsi"/>
+        </w:rPr>
+        <w:t xml:space="preserve"> </w:t>
+      </w:r>
+      <w:r>
+        <w:rPr>
+          <w:rFonts w:cstheme="minorHAnsi"/>
+          <w:color w:val="006600"/>
+        </w:rPr>
+        <w:t>target</w:t>
+      </w:r>
+      <w:r>
+        <w:rPr>
+          <w:rFonts w:cstheme="minorHAnsi"/>
+          <w:color w:val="7030A0"/>
+        </w:rPr>
+        <w:t>}</w:t>
+      </w:r>
+      <w:r>
+        <w:rPr>
+          <w:rFonts w:cstheme="minorHAnsi"/>
+        </w:rPr>
+        <w:t xml:space="preserve">. </w:t>
+      </w:r>
+      <w:bookmarkEnd w:id="1"/>
+      <w:r>
+        <w:rPr>
+          <w:rFonts w:cstheme="minorHAnsi"/>
+        </w:rPr>
+        <w:t xml:space="preserve">This is applied to any residue </w:t>
+      </w:r>
+      <w:r>
+        <w:rPr>
+          <w:rFonts w:cstheme="minorHAnsi"/>
+          <w:color w:val="7030A0"/>
+        </w:rPr>
+        <w:t>{</w:t>
+      </w:r>
+      <w:r>
+        <w:rPr>
+          <w:rFonts w:cstheme="minorHAnsi"/>
+          <w:color w:val="7030A0"/>
+        </w:rPr>
+        <w:t xml:space="preserve">lte </w:t>
+      </w:r>
+      <w:proofErr w:type="gramStart"/>
+      <w:r>
+        <w:rPr>
+          <w:rFonts w:cstheme="minorHAnsi"/>
+          <w:color w:val="7030A0"/>
+        </w:rPr>
+        <w:t>5</w:t>
+      </w:r>
+      <w:r>
+        <w:rPr>
+          <w:rFonts w:cstheme="minorHAnsi"/>
+        </w:rPr>
+        <w:t xml:space="preserve"> </w:t>
+      </w:r>
+      <w:r>
+        <w:rPr>
+          <w:rFonts w:cstheme="minorHAnsi"/>
+          <w:color w:val="7030A0"/>
+        </w:rPr>
+        <w:t> Å</w:t>
+      </w:r>
+      <w:proofErr w:type="gramEnd"/>
+      <w:r>
+        <w:rPr>
+          <w:rFonts w:cstheme="minorHAnsi"/>
+          <w:color w:val="7030A0"/>
         </w:rPr>
         <w:t>|</w:t>
       </w:r>
@@ -851,165 +963,35 @@
           <w:rFonts w:cstheme="minorHAnsi"/>
           <w:color w:val="006600"/>
         </w:rPr>
+        <w:t xml:space="preserve"> target criteria</w:t>
+      </w:r>
+      <w:r>
+        <w:rPr>
+          <w:rFonts w:cstheme="minorHAnsi"/>
+        </w:rPr>
+        <w:t>}. Subsequently, {</w:t>
+      </w:r>
+      <w:r>
+        <w:rPr>
+          <w:rFonts w:cstheme="minorHAnsi"/>
+          <w:color w:val="7030A0"/>
+        </w:rPr>
+        <w:t>optimization</w:t>
+      </w:r>
+      <w:r>
+        <w:rPr>
+          <w:rFonts w:cstheme="minorHAnsi"/>
+        </w:rPr>
+        <w:t>|</w:t>
+      </w:r>
+      <w:proofErr w:type="gramStart"/>
+      <w:r>
+        <w:rPr>
+          <w:rFonts w:cstheme="minorHAnsi"/>
+          <w:color w:val="006600"/>
+        </w:rPr>
         <w:t>operation</w:t>
       </w:r>
-      <w:proofErr w:type="spellEnd"/>
-      <w:r>
-        <w:rPr>
-          <w:rFonts w:cstheme="minorHAnsi"/>
-          <w:color w:val="000000" w:themeColor="text1"/>
-        </w:rPr>
-        <w:t>}</w:t>
-      </w:r>
-      <w:r>
-        <w:rPr>
-          <w:rFonts w:cstheme="minorHAnsi"/>
-        </w:rPr>
-        <w:t xml:space="preserve">. This operation is done on the </w:t>
-      </w:r>
-      <w:bookmarkStart w:id="1" w:name="_Hlk84499084"/>
-      <w:r>
-        <w:rPr>
-          <w:rFonts w:cstheme="minorHAnsi"/>
-        </w:rPr>
-        <w:t>{</w:t>
-      </w:r>
-      <w:r>
-        <w:rPr>
-          <w:rFonts w:cstheme="minorHAnsi"/>
-          <w:color w:val="7030A0"/>
-        </w:rPr>
-        <w:t>receptor residue</w:t>
-      </w:r>
-      <w:r>
-        <w:rPr>
-          <w:rFonts w:cstheme="minorHAnsi"/>
-        </w:rPr>
-        <w:t>|</w:t>
-      </w:r>
-      <w:r>
-        <w:rPr>
-          <w:rFonts w:cstheme="minorHAnsi"/>
-        </w:rPr>
-        <w:t>(</w:t>
-      </w:r>
-      <w:r>
-        <w:rPr>
-          <w:rFonts w:cstheme="minorHAnsi"/>
-        </w:rPr>
-        <w:t>minimization</w:t>
-      </w:r>
-      <w:r>
-        <w:rPr>
-          <w:rFonts w:cstheme="minorHAnsi"/>
-        </w:rPr>
-        <w:t>)</w:t>
-      </w:r>
-      <w:r>
-        <w:rPr>
-          <w:rFonts w:cstheme="minorHAnsi"/>
-        </w:rPr>
-        <w:t xml:space="preserve"> </w:t>
-      </w:r>
-      <w:r>
-        <w:rPr>
-          <w:rFonts w:cstheme="minorHAnsi"/>
-          <w:color w:val="006600"/>
-        </w:rPr>
-        <w:t>target</w:t>
-      </w:r>
-      <w:r>
-        <w:rPr>
-          <w:rFonts w:cstheme="minorHAnsi"/>
-          <w:color w:val="7030A0"/>
-        </w:rPr>
-        <w:t>}</w:t>
-      </w:r>
-      <w:r>
-        <w:rPr>
-          <w:rFonts w:cstheme="minorHAnsi"/>
-        </w:rPr>
-        <w:t xml:space="preserve">. </w:t>
-      </w:r>
-      <w:bookmarkEnd w:id="1"/>
-      <w:r>
-        <w:rPr>
-          <w:rFonts w:cstheme="minorHAnsi"/>
-        </w:rPr>
-        <w:t xml:space="preserve">This is applied to any residue </w:t>
-      </w:r>
-      <w:r>
-        <w:rPr>
-          <w:rFonts w:cstheme="minorHAnsi"/>
-          <w:color w:val="7030A0"/>
-        </w:rPr>
-        <w:t>{&lt;=</w:t>
-      </w:r>
-      <w:proofErr w:type="gramStart"/>
-      <w:r>
-        <w:rPr>
-          <w:rFonts w:cstheme="minorHAnsi"/>
-          <w:color w:val="7030A0"/>
-        </w:rPr>
-        <w:t>5</w:t>
-      </w:r>
-      <w:r>
-        <w:rPr>
-          <w:rFonts w:cstheme="minorHAnsi"/>
-        </w:rPr>
-        <w:t xml:space="preserve"> </w:t>
-      </w:r>
-      <w:r>
-        <w:rPr>
-          <w:rFonts w:cstheme="minorHAnsi"/>
-          <w:color w:val="7030A0"/>
-        </w:rPr>
-        <w:t> Å</w:t>
-      </w:r>
-      <w:proofErr w:type="gramEnd"/>
-      <w:r>
-        <w:rPr>
-          <w:rFonts w:cstheme="minorHAnsi"/>
-          <w:color w:val="7030A0"/>
-        </w:rPr>
-        <w:t>|</w:t>
-      </w:r>
-      <w:r>
-        <w:rPr>
-          <w:rFonts w:cstheme="minorHAnsi"/>
-          <w:color w:val="006600"/>
-        </w:rPr>
-        <w:t xml:space="preserve"> target criteria</w:t>
-      </w:r>
-      <w:r>
-        <w:rPr>
-          <w:rFonts w:cstheme="minorHAnsi"/>
-        </w:rPr>
-        <w:t>}. Subsequently, {</w:t>
-      </w:r>
-      <w:proofErr w:type="spellStart"/>
-      <w:r>
-        <w:rPr>
-          <w:rFonts w:cstheme="minorHAnsi"/>
-          <w:color w:val="7030A0"/>
-        </w:rPr>
-        <w:t>optimization</w:t>
-      </w:r>
-      <w:r>
-        <w:rPr>
-          <w:rFonts w:cstheme="minorHAnsi"/>
-        </w:rPr>
-        <w:t>|</w:t>
-      </w:r>
-      <w:proofErr w:type="gramStart"/>
-      <w:r>
-        <w:rPr>
-          <w:rFonts w:cstheme="minorHAnsi"/>
-          <w:color w:val="006600"/>
-        </w:rPr>
-        <w:t>operation</w:t>
-      </w:r>
-      <w:proofErr w:type="spellEnd"/>
       <w:r>
         <w:rPr>
           <w:rFonts w:cstheme="minorHAnsi"/>
@@ -1172,20 +1154,140 @@
           <w:rFonts w:cstheme="minorHAnsi"/>
           <w:color w:val="7030A0"/>
         </w:rPr>
-        <w:t xml:space="preserve">energy </w:t>
-      </w:r>
-      <w:proofErr w:type="spellStart"/>
-      <w:r>
-        <w:rPr>
-          <w:rFonts w:cstheme="minorHAnsi"/>
-          <w:color w:val="7030A0"/>
+        <w:t>energy minimization</w:t>
+      </w:r>
+      <w:r>
+        <w:rPr>
+          <w:rFonts w:cstheme="minorHAnsi"/>
+          <w:color w:val="000000" w:themeColor="text1"/>
+        </w:rPr>
+        <w:t>|</w:t>
+      </w:r>
+      <w:r>
+        <w:rPr>
+          <w:rFonts w:cstheme="minorHAnsi"/>
+          <w:color w:val="006600"/>
+        </w:rPr>
+        <w:t>operation</w:t>
+      </w:r>
+      <w:r>
+        <w:rPr>
+          <w:rFonts w:cstheme="minorHAnsi"/>
+          <w:color w:val="000000" w:themeColor="text1"/>
+        </w:rPr>
+        <w:t>}</w:t>
+      </w:r>
+      <w:r>
+        <w:rPr>
+          <w:rFonts w:cstheme="minorHAnsi"/>
+        </w:rPr>
+        <w:t>. This operation is done on the {</w:t>
+      </w:r>
+      <w:r>
+        <w:rPr>
+          <w:rFonts w:cstheme="minorHAnsi"/>
+          <w:color w:val="7030A0"/>
+        </w:rPr>
+        <w:t>receptor residue</w:t>
+      </w:r>
+      <w:r>
+        <w:rPr>
+          <w:rFonts w:cstheme="minorHAnsi"/>
+        </w:rPr>
+        <w:t>|</w:t>
+      </w:r>
+      <w:r>
+        <w:rPr>
+          <w:rFonts w:cstheme="minorHAnsi"/>
+        </w:rPr>
+        <w:t>(</w:t>
+      </w:r>
+      <w:proofErr w:type="gramStart"/>
+      <w:r>
+        <w:rPr>
+          <w:rFonts w:cstheme="minorHAnsi"/>
         </w:rPr>
         <w:t>minimization</w:t>
       </w:r>
       <w:r>
         <w:rPr>
           <w:rFonts w:cstheme="minorHAnsi"/>
-          <w:color w:val="000000" w:themeColor="text1"/>
+        </w:rPr>
+        <w:t>)</w:t>
+      </w:r>
+      <w:r>
+        <w:rPr>
+          <w:rFonts w:cstheme="minorHAnsi"/>
+        </w:rPr>
+        <w:t xml:space="preserve"> </w:t>
+      </w:r>
+      <w:r>
+        <w:rPr>
+          <w:rFonts w:cstheme="minorHAnsi"/>
+        </w:rPr>
+        <w:t xml:space="preserve"> </w:t>
+      </w:r>
+      <w:r>
+        <w:rPr>
+          <w:rFonts w:cstheme="minorHAnsi"/>
+          <w:color w:val="006600"/>
+        </w:rPr>
+        <w:t>target</w:t>
+      </w:r>
+      <w:proofErr w:type="gramEnd"/>
+      <w:r>
+        <w:rPr>
+          <w:rFonts w:cstheme="minorHAnsi"/>
+          <w:color w:val="7030A0"/>
+        </w:rPr>
+        <w:t>}</w:t>
+      </w:r>
+      <w:r>
+        <w:rPr>
+          <w:rFonts w:cstheme="minorHAnsi"/>
+        </w:rPr>
+        <w:t xml:space="preserve">. This is applied to any residue </w:t>
+      </w:r>
+      <w:r>
+        <w:rPr>
+          <w:rFonts w:cstheme="minorHAnsi"/>
+          <w:color w:val="7030A0"/>
+        </w:rPr>
+        <w:t>{</w:t>
+      </w:r>
+      <w:r>
+        <w:rPr>
+          <w:rFonts w:cstheme="minorHAnsi"/>
+          <w:color w:val="7030A0"/>
+        </w:rPr>
+        <w:t xml:space="preserve">lte </w:t>
+      </w:r>
+      <w:proofErr w:type="gramStart"/>
+      <w:r>
+        <w:rPr>
+          <w:rFonts w:cstheme="minorHAnsi"/>
+          <w:color w:val="7030A0"/>
+        </w:rPr>
+        <w:t>5</w:t>
+      </w:r>
+      <w:r>
+        <w:rPr>
+          <w:rFonts w:cstheme="minorHAnsi"/>
+        </w:rPr>
+        <w:t xml:space="preserve"> </w:t>
+      </w:r>
+      <w:r>
+        <w:rPr>
+          <w:rFonts w:cstheme="minorHAnsi"/>
+          <w:color w:val="7030A0"/>
+        </w:rPr>
+        <w:t> Å</w:t>
+      </w:r>
+      <w:proofErr w:type="gramEnd"/>
+      <w:r>
+        <w:rPr>
+          <w:rFonts w:cstheme="minorHAnsi"/>
+          <w:color w:val="7030A0"/>
         </w:rPr>
         <w:t>|</w:t>
       </w:r>
@@ -1194,158 +1296,34 @@
           <w:rFonts w:cstheme="minorHAnsi"/>
           <w:color w:val="006600"/>
         </w:rPr>
+        <w:t xml:space="preserve"> target criteria</w:t>
+      </w:r>
+      <w:r>
+        <w:rPr>
+          <w:rFonts w:cstheme="minorHAnsi"/>
+        </w:rPr>
+        <w:t>}. Subsequently, {</w:t>
+      </w:r>
+      <w:r>
+        <w:rPr>
+          <w:rFonts w:cstheme="minorHAnsi"/>
+          <w:color w:val="7030A0"/>
+        </w:rPr>
+        <w:t>optimization</w:t>
+      </w:r>
+      <w:r>
+        <w:rPr>
+          <w:rFonts w:cstheme="minorHAnsi"/>
+        </w:rPr>
+        <w:t>|</w:t>
+      </w:r>
+      <w:r>
+        <w:rPr>
+          <w:rFonts w:cstheme="minorHAnsi"/>
+          <w:color w:val="006600"/>
+        </w:rPr>
         <w:t>operation</w:t>
       </w:r>
-      <w:proofErr w:type="spellEnd"/>
-      <w:r>
-        <w:rPr>
-          <w:rFonts w:cstheme="minorHAnsi"/>
-          <w:color w:val="000000" w:themeColor="text1"/>
-        </w:rPr>
-        <w:t>}</w:t>
-      </w:r>
-      <w:r>
-        <w:rPr>
-          <w:rFonts w:cstheme="minorHAnsi"/>
-        </w:rPr>
-        <w:t>. This operation is done on the {</w:t>
-      </w:r>
-      <w:r>
-        <w:rPr>
-          <w:rFonts w:cstheme="minorHAnsi"/>
-          <w:color w:val="7030A0"/>
-        </w:rPr>
-        <w:t>receptor residue</w:t>
-      </w:r>
-      <w:r>
-        <w:rPr>
-          <w:rFonts w:cstheme="minorHAnsi"/>
-        </w:rPr>
-        <w:t>|</w:t>
-      </w:r>
-      <w:r>
-        <w:rPr>
-          <w:rFonts w:cstheme="minorHAnsi"/>
-        </w:rPr>
-        <w:t>(</w:t>
-      </w:r>
-      <w:proofErr w:type="gramStart"/>
-      <w:r>
-        <w:rPr>
-          <w:rFonts w:cstheme="minorHAnsi"/>
-        </w:rPr>
-        <w:t>minimization</w:t>
-      </w:r>
-      <w:r>
-        <w:rPr>
-          <w:rFonts w:cstheme="minorHAnsi"/>
-        </w:rPr>
-        <w:t>)</w:t>
-      </w:r>
-      <w:r>
-        <w:rPr>
-          <w:rFonts w:cstheme="minorHAnsi"/>
-        </w:rPr>
-        <w:t xml:space="preserve"> </w:t>
-      </w:r>
-      <w:r>
-        <w:rPr>
-          <w:rFonts w:cstheme="minorHAnsi"/>
-        </w:rPr>
-        <w:t xml:space="preserve"> </w:t>
-      </w:r>
-      <w:r>
-        <w:rPr>
-          <w:rFonts w:cstheme="minorHAnsi"/>
-          <w:color w:val="006600"/>
-        </w:rPr>
-        <w:t>target</w:t>
-      </w:r>
-      <w:proofErr w:type="gramEnd"/>
-      <w:r>
-        <w:rPr>
-          <w:rFonts w:cstheme="minorHAnsi"/>
-          <w:color w:val="7030A0"/>
-        </w:rPr>
-        <w:t>}</w:t>
-      </w:r>
-      <w:r>
-        <w:rPr>
-          <w:rFonts w:cstheme="minorHAnsi"/>
-        </w:rPr>
-        <w:t xml:space="preserve">. This is applied to any residue </w:t>
-      </w:r>
-      <w:r>
-        <w:rPr>
-          <w:rFonts w:cstheme="minorHAnsi"/>
-          <w:color w:val="7030A0"/>
-        </w:rPr>
-        <w:t>{&lt;=</w:t>
-      </w:r>
-      <w:proofErr w:type="gramStart"/>
-      <w:r>
-        <w:rPr>
-          <w:rFonts w:cstheme="minorHAnsi"/>
-          <w:color w:val="7030A0"/>
-        </w:rPr>
-        <w:t>5</w:t>
-      </w:r>
-      <w:r>
-        <w:rPr>
-          <w:rFonts w:cstheme="minorHAnsi"/>
-        </w:rPr>
-        <w:t xml:space="preserve"> </w:t>
-      </w:r>
-      <w:r>
-        <w:rPr>
-          <w:rFonts w:cstheme="minorHAnsi"/>
-          <w:color w:val="7030A0"/>
-        </w:rPr>
-        <w:t> Å</w:t>
-      </w:r>
-      <w:proofErr w:type="gramEnd"/>
-      <w:r>
-        <w:rPr>
-          <w:rFonts w:cstheme="minorHAnsi"/>
-          <w:color w:val="7030A0"/>
-        </w:rPr>
-        <w:t>|</w:t>
-      </w:r>
-      <w:r>
-        <w:rPr>
-          <w:rFonts w:cstheme="minorHAnsi"/>
-          <w:color w:val="006600"/>
-        </w:rPr>
-        <w:t xml:space="preserve"> target criteria</w:t>
-      </w:r>
-      <w:r>
-        <w:rPr>
-          <w:rFonts w:cstheme="minorHAnsi"/>
-        </w:rPr>
-        <w:t>}. Subsequently, {</w:t>
-      </w:r>
-      <w:proofErr w:type="spellStart"/>
-      <w:r>
-        <w:rPr>
-          <w:rFonts w:cstheme="minorHAnsi"/>
-          <w:color w:val="7030A0"/>
-        </w:rPr>
-        <w:t>optimization</w:t>
-      </w:r>
-      <w:r>
-        <w:rPr>
-          <w:rFonts w:cstheme="minorHAnsi"/>
-        </w:rPr>
-        <w:t>|</w:t>
-      </w:r>
-      <w:r>
-        <w:rPr>
-          <w:rFonts w:cstheme="minorHAnsi"/>
-          <w:color w:val="006600"/>
-        </w:rPr>
-        <w:t>operation</w:t>
-      </w:r>
-      <w:proofErr w:type="spellEnd"/>
       <w:r>
         <w:rPr>
           <w:rFonts w:cstheme="minorHAnsi"/>
@@ -1555,20 +1533,132 @@
           <w:rFonts w:cstheme="minorHAnsi"/>
           <w:color w:val="7030A0"/>
         </w:rPr>
-        <w:t xml:space="preserve">energy </w:t>
-      </w:r>
-      <w:proofErr w:type="spellStart"/>
-      <w:r>
-        <w:rPr>
-          <w:rFonts w:cstheme="minorHAnsi"/>
-          <w:color w:val="7030A0"/>
+        <w:t>energy minimization</w:t>
+      </w:r>
+      <w:r>
+        <w:rPr>
+          <w:rFonts w:cstheme="minorHAnsi"/>
+          <w:color w:val="000000" w:themeColor="text1"/>
+        </w:rPr>
+        <w:t>|</w:t>
+      </w:r>
+      <w:r>
+        <w:rPr>
+          <w:rFonts w:cstheme="minorHAnsi"/>
+          <w:color w:val="006600"/>
+        </w:rPr>
+        <w:t>operation</w:t>
+      </w:r>
+      <w:r>
+        <w:rPr>
+          <w:rFonts w:cstheme="minorHAnsi"/>
+          <w:color w:val="000000" w:themeColor="text1"/>
+        </w:rPr>
+        <w:t>}</w:t>
+      </w:r>
+      <w:r>
+        <w:rPr>
+          <w:rFonts w:cstheme="minorHAnsi"/>
+        </w:rPr>
+        <w:t>. This operation is done on the {</w:t>
+      </w:r>
+      <w:r>
+        <w:rPr>
+          <w:rFonts w:cstheme="minorHAnsi"/>
+          <w:color w:val="7030A0"/>
+        </w:rPr>
+        <w:t>receptor residue</w:t>
+      </w:r>
+      <w:r>
+        <w:rPr>
+          <w:rFonts w:cstheme="minorHAnsi"/>
+        </w:rPr>
+        <w:t>|</w:t>
+      </w:r>
+      <w:r>
+        <w:rPr>
+          <w:rFonts w:cstheme="minorHAnsi"/>
+        </w:rPr>
+        <w:t>(</w:t>
+      </w:r>
+      <w:r>
+        <w:rPr>
+          <w:rFonts w:cstheme="minorHAnsi"/>
         </w:rPr>
         <w:t>minimization</w:t>
       </w:r>
       <w:r>
         <w:rPr>
           <w:rFonts w:cstheme="minorHAnsi"/>
-          <w:color w:val="000000" w:themeColor="text1"/>
+        </w:rPr>
+        <w:t>)</w:t>
+      </w:r>
+      <w:r>
+        <w:rPr>
+          <w:rFonts w:cstheme="minorHAnsi"/>
+        </w:rPr>
+        <w:t xml:space="preserve"> </w:t>
+      </w:r>
+      <w:r>
+        <w:rPr>
+          <w:rFonts w:cstheme="minorHAnsi"/>
+          <w:color w:val="006600"/>
+        </w:rPr>
+        <w:t>target</w:t>
+      </w:r>
+      <w:r>
+        <w:rPr>
+          <w:rFonts w:cstheme="minorHAnsi"/>
+          <w:color w:val="7030A0"/>
+        </w:rPr>
+        <w:t>}</w:t>
+      </w:r>
+      <w:r>
+        <w:rPr>
+          <w:rFonts w:cstheme="minorHAnsi"/>
+        </w:rPr>
+        <w:t xml:space="preserve">. This is applied to any residue </w:t>
+      </w:r>
+      <w:r>
+        <w:rPr>
+          <w:rFonts w:cstheme="minorHAnsi"/>
+          <w:color w:val="7030A0"/>
+        </w:rPr>
+        <w:t>{</w:t>
+      </w:r>
+      <w:r>
+        <w:rPr>
+          <w:rFonts w:cstheme="minorHAnsi"/>
+          <w:color w:val="7030A0"/>
+        </w:rPr>
+        <w:t xml:space="preserve">lte </w:t>
+      </w:r>
+      <w:proofErr w:type="gramStart"/>
+      <w:r>
+        <w:rPr>
+          <w:rFonts w:cstheme="minorHAnsi"/>
+          <w:color w:val="7030A0"/>
+        </w:rPr>
+        <w:t>5</w:t>
+      </w:r>
+      <w:r>
+        <w:rPr>
+          <w:rFonts w:cstheme="minorHAnsi"/>
+        </w:rPr>
+        <w:t xml:space="preserve"> </w:t>
+      </w:r>
+      <w:r>
+        <w:rPr>
+          <w:rFonts w:cstheme="minorHAnsi"/>
+          <w:color w:val="7030A0"/>
+        </w:rPr>
+        <w:t> Å</w:t>
+      </w:r>
+      <w:proofErr w:type="gramEnd"/>
+      <w:r>
+        <w:rPr>
+          <w:rFonts w:cstheme="minorHAnsi"/>
+          <w:color w:val="7030A0"/>
         </w:rPr>
         <w:t>|</w:t>
       </w:r>
@@ -1577,166 +1667,34 @@
           <w:rFonts w:cstheme="minorHAnsi"/>
           <w:color w:val="006600"/>
         </w:rPr>
+        <w:t>target criteria</w:t>
+      </w:r>
+      <w:r>
+        <w:rPr>
+          <w:rFonts w:cstheme="minorHAnsi"/>
+        </w:rPr>
+        <w:t>}. Subsequently, {</w:t>
+      </w:r>
+      <w:r>
+        <w:rPr>
+          <w:rFonts w:cstheme="minorHAnsi"/>
+          <w:color w:val="7030A0"/>
+        </w:rPr>
+        <w:t>optimization</w:t>
+      </w:r>
+      <w:r>
+        <w:rPr>
+          <w:rFonts w:cstheme="minorHAnsi"/>
+        </w:rPr>
+        <w:t>|</w:t>
+      </w:r>
+      <w:r>
+        <w:rPr>
+          <w:rFonts w:cstheme="minorHAnsi"/>
+          <w:color w:val="006600"/>
+        </w:rPr>
         <w:t>operation</w:t>
       </w:r>
-      <w:proofErr w:type="spellEnd"/>
-      <w:r>
-        <w:rPr>
-          <w:rFonts w:cstheme="minorHAnsi"/>
-          <w:color w:val="000000" w:themeColor="text1"/>
-        </w:rPr>
-        <w:t>}</w:t>
-      </w:r>
-      <w:r>
-        <w:rPr>
-          <w:rFonts w:cstheme="minorHAnsi"/>
-        </w:rPr>
-        <w:t>. This operation is done on the {</w:t>
-      </w:r>
-      <w:r>
-        <w:rPr>
-          <w:rFonts w:cstheme="minorHAnsi"/>
-          <w:color w:val="7030A0"/>
-        </w:rPr>
-        <w:t>receptor residue</w:t>
-      </w:r>
-      <w:r>
-        <w:rPr>
-          <w:rFonts w:cstheme="minorHAnsi"/>
-        </w:rPr>
-        <w:t>|</w:t>
-      </w:r>
-      <w:r>
-        <w:rPr>
-          <w:rFonts w:cstheme="minorHAnsi"/>
-        </w:rPr>
-        <w:t>(</w:t>
-      </w:r>
-      <w:r>
-        <w:rPr>
-          <w:rFonts w:cstheme="minorHAnsi"/>
-        </w:rPr>
-        <w:t>minimization</w:t>
-      </w:r>
-      <w:r>
-        <w:rPr>
-          <w:rFonts w:cstheme="minorHAnsi"/>
-        </w:rPr>
-        <w:t>)</w:t>
-      </w:r>
-      <w:r>
-        <w:rPr>
-          <w:rFonts w:cstheme="minorHAnsi"/>
-        </w:rPr>
-        <w:t xml:space="preserve"> </w:t>
-      </w:r>
-      <w:r>
-        <w:rPr>
-          <w:rFonts w:cstheme="minorHAnsi"/>
-          <w:color w:val="006600"/>
-        </w:rPr>
-        <w:t>target</w:t>
-      </w:r>
-      <w:r>
-        <w:rPr>
-          <w:rFonts w:cstheme="minorHAnsi"/>
-          <w:color w:val="7030A0"/>
-        </w:rPr>
-        <w:t>}</w:t>
-      </w:r>
-      <w:r>
-        <w:rPr>
-          <w:rFonts w:cstheme="minorHAnsi"/>
-        </w:rPr>
-        <w:t xml:space="preserve">. This is applied to any residue </w:t>
-      </w:r>
-      <w:r>
-        <w:rPr>
-          <w:rFonts w:cstheme="minorHAnsi"/>
-          <w:color w:val="7030A0"/>
-        </w:rPr>
-        <w:t>{&lt;=</w:t>
-      </w:r>
-      <w:proofErr w:type="gramStart"/>
-      <w:r>
-        <w:rPr>
-          <w:rFonts w:cstheme="minorHAnsi"/>
-          <w:color w:val="7030A0"/>
-        </w:rPr>
-        <w:t>5</w:t>
-      </w:r>
-      <w:r>
-        <w:rPr>
-          <w:rFonts w:cstheme="minorHAnsi"/>
-        </w:rPr>
-        <w:t xml:space="preserve"> </w:t>
-      </w:r>
-      <w:r>
-        <w:rPr>
-          <w:rFonts w:cstheme="minorHAnsi"/>
-          <w:color w:val="7030A0"/>
-        </w:rPr>
-        <w:t> </w:t>
-      </w:r>
-      <w:proofErr w:type="spellStart"/>
-      <w:r>
-        <w:rPr>
-          <w:rFonts w:cstheme="minorHAnsi"/>
-          <w:color w:val="7030A0"/>
-        </w:rPr>
-        <w:t>Å</w:t>
-      </w:r>
-      <w:proofErr w:type="gramEnd"/>
-      <w:r>
-        <w:rPr>
-          <w:rFonts w:cstheme="minorHAnsi"/>
-          <w:color w:val="7030A0"/>
-        </w:rPr>
-        <w:t>|</w:t>
-      </w:r>
-      <w:r>
-        <w:rPr>
-          <w:rFonts w:cstheme="minorHAnsi"/>
-          <w:color w:val="006600"/>
-        </w:rPr>
-        <w:t>target</w:t>
-      </w:r>
-      <w:proofErr w:type="spellEnd"/>
-      <w:r>
-        <w:rPr>
-          <w:rFonts w:cstheme="minorHAnsi"/>
-          <w:color w:val="006600"/>
-        </w:rPr>
-        <w:t xml:space="preserve"> criteria</w:t>
-      </w:r>
-      <w:r>
-        <w:rPr>
-          <w:rFonts w:cstheme="minorHAnsi"/>
-        </w:rPr>
-        <w:t>}. Subsequently, {</w:t>
-      </w:r>
-      <w:proofErr w:type="spellStart"/>
-      <w:r>
-        <w:rPr>
-          <w:rFonts w:cstheme="minorHAnsi"/>
-          <w:color w:val="7030A0"/>
-        </w:rPr>
-        <w:t>optimization</w:t>
-      </w:r>
-      <w:r>
-        <w:rPr>
-          <w:rFonts w:cstheme="minorHAnsi"/>
-        </w:rPr>
-        <w:t>|</w:t>
-      </w:r>
-      <w:r>
-        <w:rPr>
-          <w:rFonts w:cstheme="minorHAnsi"/>
-          <w:color w:val="006600"/>
-        </w:rPr>
-        <w:t>operation</w:t>
-      </w:r>
-      <w:proofErr w:type="spellEnd"/>
       <w:r>
         <w:rPr>
           <w:rFonts w:cstheme="minorHAnsi"/>
@@ -1812,7 +1770,6 @@
         </w:rPr>
         <w:t xml:space="preserve">else </w:t>
       </w:r>
-      <w:proofErr w:type="spellStart"/>
       <w:r>
         <w:rPr>
           <w:rFonts w:cstheme="minorHAnsi"/>
@@ -1841,7 +1798,6 @@
         </w:rPr>
         <w:t>between</w:t>
       </w:r>
-      <w:proofErr w:type="spellEnd"/>
       <w:proofErr w:type="gramStart"/>
       <w:r>
         <w:rPr>
@@ -1902,15 +1858,7 @@
           <w:rFonts w:cstheme="minorHAnsi"/>
           <w:color w:val="7030A0"/>
         </w:rPr>
-        <w:t xml:space="preserve">energy </w:t>
-      </w:r>
-      <w:proofErr w:type="spellStart"/>
-      <w:r>
-        <w:rPr>
-          <w:rFonts w:cstheme="minorHAnsi"/>
-          <w:color w:val="7030A0"/>
-        </w:rPr>
-        <w:t>minimization</w:t>
+        <w:t>energy minimization</w:t>
       </w:r>
       <w:r>
         <w:rPr>
@@ -1926,7 +1874,6 @@
         </w:rPr>
         <w:t>operation</w:t>
       </w:r>
-      <w:proofErr w:type="spellEnd"/>
       <w:r>
         <w:rPr>
           <w:rFonts w:cstheme="minorHAnsi"/>
@@ -1978,7 +1925,14 @@
           <w:rFonts w:cstheme="minorHAnsi"/>
           <w:color w:val="7030A0"/>
         </w:rPr>
-        <w:t>{&lt;=</w:t>
+        <w:t>{</w:t>
+      </w:r>
+      <w:r>
+        <w:rPr>
+          <w:rFonts w:cstheme="minorHAnsi"/>
+          <w:color w:val="7030A0"/>
+        </w:rPr>
+        <w:t xml:space="preserve">lte </w:t>
       </w:r>
       <w:proofErr w:type="gramStart"/>
       <w:r>
@@ -1999,15 +1953,7 @@
           <w:rFonts w:cstheme="minorHAnsi"/>
           <w:color w:val="7030A0"/>
         </w:rPr>
-        <w:t> </w:t>
-      </w:r>
-      <w:proofErr w:type="spellStart"/>
-      <w:r>
-        <w:rPr>
-          <w:rFonts w:cstheme="minorHAnsi"/>
-          <w:color w:val="7030A0"/>
-        </w:rPr>
-        <w:t>Å</w:t>
+        <w:t> Å</w:t>
       </w:r>
       <w:proofErr w:type="gramEnd"/>
       <w:r>
@@ -2022,15 +1968,7 @@
           <w:rFonts w:cstheme="minorHAnsi"/>
           <w:color w:val="006600"/>
         </w:rPr>
-        <w:t>target</w:t>
-      </w:r>
-      <w:proofErr w:type="spellEnd"/>
-      <w:r>
-        <w:rPr>
-          <w:rFonts w:cstheme="minorHAnsi"/>
-          <w:color w:val="006600"/>
-        </w:rPr>
-        <w:t xml:space="preserve"> criteria</w:t>
+        <w:t>target criteria</w:t>
       </w:r>
       <w:r>
         <w:rPr>
@@ -2038,7 +1976,6 @@
         </w:rPr>
         <w:t>}. Subsequently, {</w:t>
       </w:r>
-      <w:proofErr w:type="spellStart"/>
       <w:r>
         <w:rPr>
           <w:rFonts w:cstheme="minorHAnsi"/>
@@ -2060,7 +1997,6 @@
         </w:rPr>
         <w:t>operation</w:t>
       </w:r>
-      <w:proofErr w:type="spellEnd"/>
       <w:r>
         <w:rPr>
           <w:rFonts w:cstheme="minorHAnsi"/>
@@ -2159,15 +2095,7 @@
           <w:rFonts w:cstheme="minorHAnsi"/>
           <w:color w:val="7030A0"/>
         </w:rPr>
-        <w:t xml:space="preserve">energy </w:t>
-      </w:r>
-      <w:proofErr w:type="spellStart"/>
-      <w:r>
-        <w:rPr>
-          <w:rFonts w:cstheme="minorHAnsi"/>
-          <w:color w:val="7030A0"/>
-        </w:rPr>
-        <w:t>minimization</w:t>
+        <w:t>energy minimization</w:t>
       </w:r>
       <w:r>
         <w:rPr>
@@ -2183,7 +2111,6 @@
         </w:rPr>
         <w:t>operation</w:t>
       </w:r>
-      <w:proofErr w:type="spellEnd"/>
       <w:r>
         <w:rPr>
           <w:rFonts w:cstheme="minorHAnsi"/>
@@ -2235,7 +2162,14 @@
           <w:rFonts w:cstheme="minorHAnsi"/>
           <w:color w:val="7030A0"/>
         </w:rPr>
-        <w:t>{&lt;=</w:t>
+        <w:t>{</w:t>
+      </w:r>
+      <w:r>
+        <w:rPr>
+          <w:rFonts w:cstheme="minorHAnsi"/>
+          <w:color w:val="7030A0"/>
+        </w:rPr>
+        <w:t xml:space="preserve">lte </w:t>
       </w:r>
       <w:proofErr w:type="gramStart"/>
       <w:r>
@@ -2256,15 +2190,7 @@
           <w:rFonts w:cstheme="minorHAnsi"/>
           <w:color w:val="7030A0"/>
         </w:rPr>
-        <w:t> </w:t>
-      </w:r>
-      <w:proofErr w:type="spellStart"/>
-      <w:r>
-        <w:rPr>
-          <w:rFonts w:cstheme="minorHAnsi"/>
-          <w:color w:val="7030A0"/>
-        </w:rPr>
-        <w:t>Å</w:t>
+        <w:t> Å</w:t>
       </w:r>
       <w:proofErr w:type="gramEnd"/>
       <w:r>
@@ -2279,15 +2205,7 @@
           <w:rFonts w:cstheme="minorHAnsi"/>
           <w:color w:val="006600"/>
         </w:rPr>
-        <w:t>target</w:t>
-      </w:r>
-      <w:proofErr w:type="spellEnd"/>
-      <w:r>
-        <w:rPr>
-          <w:rFonts w:cstheme="minorHAnsi"/>
-          <w:color w:val="006600"/>
-        </w:rPr>
-        <w:t xml:space="preserve"> criteria</w:t>
+        <w:t>target criteria</w:t>
       </w:r>
       <w:r>
         <w:rPr>
@@ -2302,7 +2220,6 @@
         <w:lastRenderedPageBreak/>
         <w:t>Subsequently, {</w:t>
       </w:r>
-      <w:proofErr w:type="spellStart"/>
       <w:r>
         <w:rPr>
           <w:rFonts w:cstheme="minorHAnsi"/>
@@ -2324,7 +2241,6 @@
         </w:rPr>
         <w:t>operation</w:t>
       </w:r>
-      <w:proofErr w:type="spellEnd"/>
       <w:r>
         <w:rPr>
           <w:rFonts w:cstheme="minorHAnsi"/>
@@ -2379,7 +2295,6 @@
         </w:rPr>
         <w:t>&lt;</w:t>
       </w:r>
-      <w:proofErr w:type="spellStart"/>
       <w:r>
         <w:rPr>
           <w:rFonts w:cstheme="minorHAnsi"/>
@@ -2408,7 +2323,6 @@
         </w:rPr>
         <w:t>pH</w:t>
       </w:r>
-      <w:proofErr w:type="spellEnd"/>
       <w:proofErr w:type="gramStart"/>
       <w:r>
         <w:rPr>
@@ -2498,20 +2412,132 @@
           <w:rFonts w:cstheme="minorHAnsi"/>
           <w:color w:val="7030A0"/>
         </w:rPr>
-        <w:t xml:space="preserve">energy </w:t>
-      </w:r>
-      <w:proofErr w:type="spellStart"/>
-      <w:r>
-        <w:rPr>
-          <w:rFonts w:cstheme="minorHAnsi"/>
-          <w:color w:val="7030A0"/>
+        <w:t>energy minimization</w:t>
+      </w:r>
+      <w:r>
+        <w:rPr>
+          <w:rFonts w:cstheme="minorHAnsi"/>
+          <w:color w:val="000000" w:themeColor="text1"/>
+        </w:rPr>
+        <w:t>|</w:t>
+      </w:r>
+      <w:r>
+        <w:rPr>
+          <w:rFonts w:cstheme="minorHAnsi"/>
+          <w:color w:val="006600"/>
+        </w:rPr>
+        <w:t>operation</w:t>
+      </w:r>
+      <w:r>
+        <w:rPr>
+          <w:rFonts w:cstheme="minorHAnsi"/>
+          <w:color w:val="000000" w:themeColor="text1"/>
+        </w:rPr>
+        <w:t>}</w:t>
+      </w:r>
+      <w:r>
+        <w:rPr>
+          <w:rFonts w:cstheme="minorHAnsi"/>
+        </w:rPr>
+        <w:t>. This operation is done on the {</w:t>
+      </w:r>
+      <w:r>
+        <w:rPr>
+          <w:rFonts w:cstheme="minorHAnsi"/>
+          <w:color w:val="7030A0"/>
+        </w:rPr>
+        <w:t>receptor residue</w:t>
+      </w:r>
+      <w:r>
+        <w:rPr>
+          <w:rFonts w:cstheme="minorHAnsi"/>
+        </w:rPr>
+        <w:t>|</w:t>
+      </w:r>
+      <w:r>
+        <w:rPr>
+          <w:rFonts w:cstheme="minorHAnsi"/>
+        </w:rPr>
+        <w:t>(</w:t>
+      </w:r>
+      <w:r>
+        <w:rPr>
+          <w:rFonts w:cstheme="minorHAnsi"/>
         </w:rPr>
         <w:t>minimization</w:t>
       </w:r>
       <w:r>
         <w:rPr>
           <w:rFonts w:cstheme="minorHAnsi"/>
-          <w:color w:val="000000" w:themeColor="text1"/>
+        </w:rPr>
+        <w:t>)</w:t>
+      </w:r>
+      <w:r>
+        <w:rPr>
+          <w:rFonts w:cstheme="minorHAnsi"/>
+        </w:rPr>
+        <w:t xml:space="preserve"> </w:t>
+      </w:r>
+      <w:r>
+        <w:rPr>
+          <w:rFonts w:cstheme="minorHAnsi"/>
+          <w:color w:val="006600"/>
+        </w:rPr>
+        <w:t>target</w:t>
+      </w:r>
+      <w:r>
+        <w:rPr>
+          <w:rFonts w:cstheme="minorHAnsi"/>
+          <w:color w:val="7030A0"/>
+        </w:rPr>
+        <w:t>}</w:t>
+      </w:r>
+      <w:r>
+        <w:rPr>
+          <w:rFonts w:cstheme="minorHAnsi"/>
+        </w:rPr>
+        <w:t xml:space="preserve">. This is applied to any residue </w:t>
+      </w:r>
+      <w:r>
+        <w:rPr>
+          <w:rFonts w:cstheme="minorHAnsi"/>
+          <w:color w:val="7030A0"/>
+        </w:rPr>
+        <w:t>{</w:t>
+      </w:r>
+      <w:r>
+        <w:rPr>
+          <w:rFonts w:cstheme="minorHAnsi"/>
+          <w:color w:val="7030A0"/>
+        </w:rPr>
+        <w:t xml:space="preserve">lte </w:t>
+      </w:r>
+      <w:proofErr w:type="gramStart"/>
+      <w:r>
+        <w:rPr>
+          <w:rFonts w:cstheme="minorHAnsi"/>
+          <w:color w:val="7030A0"/>
+        </w:rPr>
+        <w:t>5</w:t>
+      </w:r>
+      <w:r>
+        <w:rPr>
+          <w:rFonts w:cstheme="minorHAnsi"/>
+        </w:rPr>
+        <w:t xml:space="preserve"> </w:t>
+      </w:r>
+      <w:r>
+        <w:rPr>
+          <w:rFonts w:cstheme="minorHAnsi"/>
+          <w:color w:val="7030A0"/>
+        </w:rPr>
+        <w:t> Å</w:t>
+      </w:r>
+      <w:proofErr w:type="gramEnd"/>
+      <w:r>
+        <w:rPr>
+          <w:rFonts w:cstheme="minorHAnsi"/>
+          <w:color w:val="7030A0"/>
         </w:rPr>
         <w:t>|</w:t>
       </w:r>
@@ -2520,166 +2546,34 @@
           <w:rFonts w:cstheme="minorHAnsi"/>
           <w:color w:val="006600"/>
         </w:rPr>
+        <w:t>target criteria</w:t>
+      </w:r>
+      <w:r>
+        <w:rPr>
+          <w:rFonts w:cstheme="minorHAnsi"/>
+        </w:rPr>
+        <w:t>}. Subsequently, {</w:t>
+      </w:r>
+      <w:r>
+        <w:rPr>
+          <w:rFonts w:cstheme="minorHAnsi"/>
+          <w:color w:val="7030A0"/>
+        </w:rPr>
+        <w:t>optimization</w:t>
+      </w:r>
+      <w:r>
+        <w:rPr>
+          <w:rFonts w:cstheme="minorHAnsi"/>
+        </w:rPr>
+        <w:t>|</w:t>
+      </w:r>
+      <w:r>
+        <w:rPr>
+          <w:rFonts w:cstheme="minorHAnsi"/>
+          <w:color w:val="006600"/>
+        </w:rPr>
         <w:t>operation</w:t>
       </w:r>
-      <w:proofErr w:type="spellEnd"/>
-      <w:r>
-        <w:rPr>
-          <w:rFonts w:cstheme="minorHAnsi"/>
-          <w:color w:val="000000" w:themeColor="text1"/>
-        </w:rPr>
-        <w:t>}</w:t>
-      </w:r>
-      <w:r>
-        <w:rPr>
-          <w:rFonts w:cstheme="minorHAnsi"/>
-        </w:rPr>
-        <w:t>. This operation is done on the {</w:t>
-      </w:r>
-      <w:r>
-        <w:rPr>
-          <w:rFonts w:cstheme="minorHAnsi"/>
-          <w:color w:val="7030A0"/>
-        </w:rPr>
-        <w:t>receptor residue</w:t>
-      </w:r>
-      <w:r>
-        <w:rPr>
-          <w:rFonts w:cstheme="minorHAnsi"/>
-        </w:rPr>
-        <w:t>|</w:t>
-      </w:r>
-      <w:r>
-        <w:rPr>
-          <w:rFonts w:cstheme="minorHAnsi"/>
-        </w:rPr>
-        <w:t>(</w:t>
-      </w:r>
-      <w:r>
-        <w:rPr>
-          <w:rFonts w:cstheme="minorHAnsi"/>
-        </w:rPr>
-        <w:t>minimization</w:t>
-      </w:r>
-      <w:r>
-        <w:rPr>
-          <w:rFonts w:cstheme="minorHAnsi"/>
-        </w:rPr>
-        <w:t>)</w:t>
-      </w:r>
-      <w:r>
-        <w:rPr>
-          <w:rFonts w:cstheme="minorHAnsi"/>
-        </w:rPr>
-        <w:t xml:space="preserve"> </w:t>
-      </w:r>
-      <w:r>
-        <w:rPr>
-          <w:rFonts w:cstheme="minorHAnsi"/>
-          <w:color w:val="006600"/>
-        </w:rPr>
-        <w:t>target</w:t>
-      </w:r>
-      <w:r>
-        <w:rPr>
-          <w:rFonts w:cstheme="minorHAnsi"/>
-          <w:color w:val="7030A0"/>
-        </w:rPr>
-        <w:t>}</w:t>
-      </w:r>
-      <w:r>
-        <w:rPr>
-          <w:rFonts w:cstheme="minorHAnsi"/>
-        </w:rPr>
-        <w:t xml:space="preserve">. This is applied to any residue </w:t>
-      </w:r>
-      <w:r>
-        <w:rPr>
-          <w:rFonts w:cstheme="minorHAnsi"/>
-          <w:color w:val="7030A0"/>
-        </w:rPr>
-        <w:t>{&lt;=</w:t>
-      </w:r>
-      <w:proofErr w:type="gramStart"/>
-      <w:r>
-        <w:rPr>
-          <w:rFonts w:cstheme="minorHAnsi"/>
-          <w:color w:val="7030A0"/>
-        </w:rPr>
-        <w:t>5</w:t>
-      </w:r>
-      <w:r>
-        <w:rPr>
-          <w:rFonts w:cstheme="minorHAnsi"/>
-        </w:rPr>
-        <w:t xml:space="preserve"> </w:t>
-      </w:r>
-      <w:r>
-        <w:rPr>
-          <w:rFonts w:cstheme="minorHAnsi"/>
-          <w:color w:val="7030A0"/>
-        </w:rPr>
-        <w:t> </w:t>
-      </w:r>
-      <w:proofErr w:type="spellStart"/>
-      <w:r>
-        <w:rPr>
-          <w:rFonts w:cstheme="minorHAnsi"/>
-          <w:color w:val="7030A0"/>
-        </w:rPr>
-        <w:t>Å</w:t>
-      </w:r>
-      <w:proofErr w:type="gramEnd"/>
-      <w:r>
-        <w:rPr>
-          <w:rFonts w:cstheme="minorHAnsi"/>
-          <w:color w:val="7030A0"/>
-        </w:rPr>
-        <w:t>|</w:t>
-      </w:r>
-      <w:r>
-        <w:rPr>
-          <w:rFonts w:cstheme="minorHAnsi"/>
-          <w:color w:val="006600"/>
-        </w:rPr>
-        <w:t>target</w:t>
-      </w:r>
-      <w:proofErr w:type="spellEnd"/>
-      <w:r>
-        <w:rPr>
-          <w:rFonts w:cstheme="minorHAnsi"/>
-          <w:color w:val="006600"/>
-        </w:rPr>
-        <w:t xml:space="preserve"> criteria</w:t>
-      </w:r>
-      <w:r>
-        <w:rPr>
-          <w:rFonts w:cstheme="minorHAnsi"/>
-        </w:rPr>
-        <w:t>}. Subsequently, {</w:t>
-      </w:r>
-      <w:proofErr w:type="spellStart"/>
-      <w:r>
-        <w:rPr>
-          <w:rFonts w:cstheme="minorHAnsi"/>
-          <w:color w:val="7030A0"/>
-        </w:rPr>
-        <w:t>optimization</w:t>
-      </w:r>
-      <w:r>
-        <w:rPr>
-          <w:rFonts w:cstheme="minorHAnsi"/>
-        </w:rPr>
-        <w:t>|</w:t>
-      </w:r>
-      <w:r>
-        <w:rPr>
-          <w:rFonts w:cstheme="minorHAnsi"/>
-          <w:color w:val="006600"/>
-        </w:rPr>
-        <w:t>operation</w:t>
-      </w:r>
-      <w:proofErr w:type="spellEnd"/>
       <w:r>
         <w:rPr>
           <w:rFonts w:cstheme="minorHAnsi"/>
@@ -2856,31 +2750,7 @@
         <w:footnoteRef/>
       </w:r>
       <w:r>
-        <w:t xml:space="preserve"> </w:t>
-      </w:r>
-      <w:proofErr w:type="spellStart"/>
-      <w:r>
-        <w:t>Katoh</w:t>
-      </w:r>
-      <w:proofErr w:type="spellEnd"/>
-      <w:r>
-        <w:t xml:space="preserve">, K., </w:t>
-      </w:r>
-      <w:proofErr w:type="spellStart"/>
-      <w:r>
-        <w:t>Rozewicki</w:t>
-      </w:r>
-      <w:proofErr w:type="spellEnd"/>
-      <w:r>
-        <w:t xml:space="preserve">, J. &amp; Yamada, K. D. MAFFT online service: multiple sequence alignment, interactive sequence choice and visualization. Brief </w:t>
-      </w:r>
-      <w:proofErr w:type="spellStart"/>
-      <w:r>
-        <w:t>Bioinform</w:t>
-      </w:r>
-      <w:proofErr w:type="spellEnd"/>
-      <w:r>
-        <w:t>, https://doi.org/10.1093/bib/bbx108</w:t>
+        <w:t xml:space="preserve"> Katoh, K., Rozewicki, J. &amp; Yamada, K. D. MAFFT online service: multiple sequence alignment, interactive sequence choice and visualization. Brief Bioinform, https://doi.org/10.1093/bib/bbx108</w:t>
       </w:r>
     </w:p>
   </w:footnote>
@@ -2907,7 +2777,6 @@
         </w:rPr>
         <w:t>&lt;</w:t>
       </w:r>
-      <w:proofErr w:type="spellStart"/>
       <w:r>
         <w:rPr>
           <w:rFonts w:cstheme="minorHAnsi"/>
@@ -2934,23 +2803,7 @@
           <w:rFonts w:cstheme="minorHAnsi"/>
           <w:color w:val="002060"/>
         </w:rPr>
-        <w:t>logical</w:t>
-      </w:r>
-      <w:proofErr w:type="spellEnd"/>
-      <w:r>
-        <w:rPr>
-          <w:rFonts w:cstheme="minorHAnsi"/>
-          <w:color w:val="002060"/>
-        </w:rPr>
-        <w:t xml:space="preserve"> </w:t>
-      </w:r>
-      <w:proofErr w:type="spellStart"/>
-      <w:r>
-        <w:rPr>
-          <w:rFonts w:cstheme="minorHAnsi"/>
-          <w:color w:val="002060"/>
-        </w:rPr>
-        <w:t>operator</w:t>
+        <w:t>logical operator</w:t>
       </w:r>
       <w:r>
         <w:rPr>
@@ -2959,7 +2812,6 @@
         </w:rPr>
         <w:t>|value</w:t>
       </w:r>
-      <w:proofErr w:type="spellEnd"/>
       <w:r>
         <w:rPr>
           <w:rFonts w:cstheme="minorHAnsi"/>
@@ -2991,7 +2843,6 @@
         </w:rPr>
         <w:t>&lt;</w:t>
       </w:r>
-      <w:proofErr w:type="spellStart"/>
       <w:r>
         <w:rPr>
           <w:rFonts w:cstheme="minorHAnsi"/>
@@ -3012,7 +2863,6 @@
         </w:rPr>
         <w:t>value</w:t>
       </w:r>
-      <w:proofErr w:type="spellEnd"/>
       <w:r>
         <w:rPr>
           <w:rFonts w:cstheme="minorHAnsi"/>
@@ -3044,7 +2894,6 @@
         </w:rPr>
         <w:t>&lt;</w:t>
       </w:r>
-      <w:proofErr w:type="spellStart"/>
       <w:r>
         <w:rPr>
           <w:rFonts w:cstheme="minorHAnsi"/>
@@ -3071,23 +2920,7 @@
           <w:rFonts w:cstheme="minorHAnsi"/>
           <w:color w:val="002060"/>
         </w:rPr>
-        <w:t>logical</w:t>
-      </w:r>
-      <w:proofErr w:type="spellEnd"/>
-      <w:r>
-        <w:rPr>
-          <w:rFonts w:cstheme="minorHAnsi"/>
-          <w:color w:val="002060"/>
-        </w:rPr>
-        <w:t xml:space="preserve"> </w:t>
-      </w:r>
-      <w:proofErr w:type="spellStart"/>
-      <w:r>
-        <w:rPr>
-          <w:rFonts w:cstheme="minorHAnsi"/>
-          <w:color w:val="002060"/>
-        </w:rPr>
-        <w:t>operator</w:t>
+        <w:t>logical operator</w:t>
       </w:r>
       <w:r>
         <w:rPr>
@@ -3096,7 +2929,6 @@
         </w:rPr>
         <w:t>|value</w:t>
       </w:r>
-      <w:proofErr w:type="spellEnd"/>
       <w:r>
         <w:rPr>
           <w:rFonts w:cstheme="minorHAnsi"/>
@@ -3135,7 +2967,6 @@
         </w:rPr>
         <w:t xml:space="preserve">else </w:t>
       </w:r>
-      <w:proofErr w:type="spellStart"/>
       <w:r>
         <w:rPr>
           <w:rFonts w:cstheme="minorHAnsi"/>
@@ -3162,23 +2993,7 @@
           <w:rFonts w:cstheme="minorHAnsi"/>
           <w:color w:val="002060"/>
         </w:rPr>
-        <w:t>logical</w:t>
-      </w:r>
-      <w:proofErr w:type="spellEnd"/>
-      <w:r>
-        <w:rPr>
-          <w:rFonts w:cstheme="minorHAnsi"/>
-          <w:color w:val="002060"/>
-        </w:rPr>
-        <w:t xml:space="preserve"> </w:t>
-      </w:r>
-      <w:proofErr w:type="spellStart"/>
-      <w:r>
-        <w:rPr>
-          <w:rFonts w:cstheme="minorHAnsi"/>
-          <w:color w:val="002060"/>
-        </w:rPr>
-        <w:t>operator</w:t>
+        <w:t>logical operator</w:t>
       </w:r>
       <w:r>
         <w:rPr>
@@ -3187,7 +3002,6 @@
         </w:rPr>
         <w:t>|value</w:t>
       </w:r>
-      <w:proofErr w:type="spellEnd"/>
       <w:r>
         <w:rPr>
           <w:rFonts w:cstheme="minorHAnsi"/>
@@ -3252,7 +3066,6 @@
         </w:rPr>
         <w:t>&lt;</w:t>
       </w:r>
-      <w:proofErr w:type="spellStart"/>
       <w:r>
         <w:rPr>
           <w:rFonts w:cstheme="minorHAnsi"/>
@@ -3267,7 +3080,6 @@
         </w:rPr>
         <w:t>key</w:t>
       </w:r>
-      <w:proofErr w:type="spellEnd"/>
       <w:r>
         <w:rPr>
           <w:rFonts w:cstheme="minorHAnsi"/>
@@ -3289,7 +3101,6 @@
         </w:rPr>
         <w:t>|</w:t>
       </w:r>
-      <w:proofErr w:type="spellStart"/>
       <w:r>
         <w:rPr>
           <w:rFonts w:cstheme="minorHAnsi"/>
@@ -3297,7 +3108,6 @@
         </w:rPr>
         <w:t>iteration_operation|magnitude</w:t>
       </w:r>
-      <w:proofErr w:type="spellEnd"/>
       <w:r>
         <w:rPr>
           <w:rFonts w:cstheme="minorHAnsi"/>

</xml_diff>